<commit_message>
Added the first parameterQuary to the report file and saved the quary file in the repo
</commit_message>
<xml_diff>
--- a/DBProject 332461854 214736688/שלב ב/שלב ב' - מאיר.docx
+++ b/DBProject 332461854 214736688/שלב ב/שלב ב' - מאיר.docx
@@ -1192,7 +1192,7 @@
                     <pic:cNvPicPr/>
                   </pic:nvPicPr>
                   <pic:blipFill>
-                    <a:blip r:embed="rId4"/>
+                    <a:blip r:embed="rId6"/>
                     <a:stretch>
                       <a:fillRect/>
                     </a:stretch>
@@ -1261,7 +1261,7 @@
                     <pic:cNvPicPr/>
                   </pic:nvPicPr>
                   <pic:blipFill>
-                    <a:blip r:embed="rId5"/>
+                    <a:blip r:embed="rId7"/>
                     <a:stretch>
                       <a:fillRect/>
                     </a:stretch>
@@ -1525,7 +1525,7 @@
                     <pic:cNvPicPr/>
                   </pic:nvPicPr>
                   <pic:blipFill>
-                    <a:blip r:embed="rId6"/>
+                    <a:blip r:embed="rId8"/>
                     <a:stretch>
                       <a:fillRect/>
                     </a:stretch>
@@ -1635,7 +1635,7 @@
                     <pic:cNvPicPr/>
                   </pic:nvPicPr>
                   <pic:blipFill>
-                    <a:blip r:embed="rId7"/>
+                    <a:blip r:embed="rId9"/>
                     <a:stretch>
                       <a:fillRect/>
                     </a:stretch>
@@ -2317,7 +2317,7 @@
                     <pic:cNvPicPr/>
                   </pic:nvPicPr>
                   <pic:blipFill>
-                    <a:blip r:embed="rId8"/>
+                    <a:blip r:embed="rId10"/>
                     <a:stretch>
                       <a:fillRect/>
                     </a:stretch>
@@ -2391,7 +2391,7 @@
         <w:pStyle w:val="NoSpacing"/>
         <w:bidi/>
         <w:rPr>
-          <w:rFonts w:ascii="Times New Roman" w:eastAsia="Times New Roman" w:hAnsi="Times New Roman" w:cs="Times New Roman"/>
+          <w:rFonts w:ascii="Times New Roman" w:eastAsia="Times New Roman" w:hAnsi="Times New Roman" w:cs="Times New Roman" w:hint="cs"/>
           <w:sz w:val="24"/>
           <w:szCs w:val="24"/>
           <w:lang w:bidi="he-IL"/>
@@ -2409,10 +2409,1427 @@
       </w:pPr>
     </w:p>
     <w:p/>
+    <w:p/>
+    <w:p/>
+    <w:p/>
+    <w:p/>
+    <w:p/>
+    <w:p/>
+    <w:p/>
+    <w:p/>
+    <w:p>
+      <w:pPr>
+        <w:jc w:val="center"/>
+        <w:rPr>
+          <w:b/>
+          <w:bCs/>
+          <w:sz w:val="32"/>
+          <w:szCs w:val="32"/>
+          <w:u w:val="single"/>
+          <w:rtl/>
+        </w:rPr>
+      </w:pPr>
+      <w:r>
+        <w:rPr>
+          <w:rFonts w:hint="cs"/>
+          <w:b/>
+          <w:bCs/>
+          <w:sz w:val="32"/>
+          <w:szCs w:val="32"/>
+          <w:u w:val="single"/>
+          <w:rtl/>
+        </w:rPr>
+        <w:t xml:space="preserve">שאילתות עם פרמטרים </w:t>
+      </w:r>
+    </w:p>
+    <w:p>
+      <w:pPr>
+        <w:jc w:val="right"/>
+        <w:rPr>
+          <w:b/>
+          <w:bCs/>
+          <w:rtl/>
+        </w:rPr>
+      </w:pPr>
+      <w:r>
+        <w:rPr>
+          <w:rFonts w:hint="cs"/>
+          <w:b/>
+          <w:bCs/>
+          <w:u w:val="single"/>
+          <w:rtl/>
+        </w:rPr>
+        <w:t>שאילתה מס' 1</w:t>
+      </w:r>
+      <w:r>
+        <w:rPr>
+          <w:rFonts w:hint="cs"/>
+          <w:b/>
+          <w:bCs/>
+          <w:rtl/>
+        </w:rPr>
+        <w:t xml:space="preserve"> </w:t>
+      </w:r>
+      <w:r>
+        <w:rPr>
+          <w:b/>
+          <w:bCs/>
+          <w:rtl/>
+        </w:rPr>
+        <w:t>–</w:t>
+      </w:r>
+    </w:p>
+    <w:p>
+      <w:pPr>
+        <w:pStyle w:val="NoSpacing"/>
+        <w:jc w:val="right"/>
+        <w:rPr>
+          <w:rtl/>
+          <w:lang w:bidi="he-IL"/>
+        </w:rPr>
+      </w:pPr>
+      <w:r>
+        <w:rPr>
+          <w:rFonts w:hint="cs"/>
+          <w:b/>
+          <w:bCs/>
+          <w:rtl/>
+        </w:rPr>
+        <w:t>מטרת השאילתה:</w:t>
+      </w:r>
+      <w:r>
+        <w:rPr>
+          <w:rtl/>
+        </w:rPr>
+        <w:br/>
+      </w:r>
+      <w:r>
+        <w:rPr>
+          <w:rFonts w:cs="Arial" w:hint="cs"/>
+          <w:rtl/>
+          <w:lang w:bidi="he-IL"/>
+        </w:rPr>
+        <w:t>השאילתה</w:t>
+      </w:r>
+      <w:r>
+        <w:rPr>
+          <w:rFonts w:cs="Arial"/>
+          <w:rtl/>
+          <w:lang w:bidi="he-IL"/>
+        </w:rPr>
+        <w:t xml:space="preserve"> </w:t>
+      </w:r>
+      <w:r>
+        <w:rPr>
+          <w:rFonts w:cs="Arial" w:hint="cs"/>
+          <w:rtl/>
+          <w:lang w:bidi="he-IL"/>
+        </w:rPr>
+        <w:t>מאפשרת</w:t>
+      </w:r>
+      <w:r>
+        <w:rPr>
+          <w:rFonts w:cs="Arial"/>
+          <w:rtl/>
+          <w:lang w:bidi="he-IL"/>
+        </w:rPr>
+        <w:t xml:space="preserve"> </w:t>
+      </w:r>
+      <w:r>
+        <w:rPr>
+          <w:rFonts w:cs="Arial" w:hint="cs"/>
+          <w:rtl/>
+          <w:lang w:bidi="he-IL"/>
+        </w:rPr>
+        <w:t>למשתמשים</w:t>
+      </w:r>
+      <w:r>
+        <w:rPr>
+          <w:rFonts w:cs="Arial"/>
+          <w:rtl/>
+          <w:lang w:bidi="he-IL"/>
+        </w:rPr>
+        <w:t xml:space="preserve"> </w:t>
+      </w:r>
+      <w:r>
+        <w:rPr>
+          <w:rFonts w:cs="Arial" w:hint="cs"/>
+          <w:rtl/>
+          <w:lang w:bidi="he-IL"/>
+        </w:rPr>
+        <w:t>לאחזר</w:t>
+      </w:r>
+      <w:r>
+        <w:rPr>
+          <w:rFonts w:cs="Arial"/>
+          <w:rtl/>
+          <w:lang w:bidi="he-IL"/>
+        </w:rPr>
+        <w:t xml:space="preserve"> </w:t>
+      </w:r>
+      <w:r>
+        <w:rPr>
+          <w:rFonts w:cs="Arial" w:hint="cs"/>
+          <w:rtl/>
+          <w:lang w:bidi="he-IL"/>
+        </w:rPr>
+        <w:t>בקלות</w:t>
+      </w:r>
+      <w:r>
+        <w:rPr>
+          <w:rFonts w:cs="Arial"/>
+          <w:rtl/>
+          <w:lang w:bidi="he-IL"/>
+        </w:rPr>
+        <w:t xml:space="preserve"> </w:t>
+      </w:r>
+      <w:r>
+        <w:rPr>
+          <w:rFonts w:cs="Arial" w:hint="cs"/>
+          <w:rtl/>
+          <w:lang w:bidi="he-IL"/>
+        </w:rPr>
+        <w:t>מידע</w:t>
+      </w:r>
+      <w:r>
+        <w:rPr>
+          <w:rFonts w:cs="Arial"/>
+          <w:rtl/>
+          <w:lang w:bidi="he-IL"/>
+        </w:rPr>
+        <w:t xml:space="preserve"> </w:t>
+      </w:r>
+      <w:r>
+        <w:rPr>
+          <w:rFonts w:cs="Arial" w:hint="cs"/>
+          <w:rtl/>
+          <w:lang w:bidi="he-IL"/>
+        </w:rPr>
+        <w:t>אודות</w:t>
+      </w:r>
+      <w:r>
+        <w:rPr>
+          <w:rFonts w:cs="Arial"/>
+          <w:rtl/>
+          <w:lang w:bidi="he-IL"/>
+        </w:rPr>
+        <w:t xml:space="preserve"> </w:t>
+      </w:r>
+      <w:r>
+        <w:rPr>
+          <w:rFonts w:cs="Arial" w:hint="cs"/>
+          <w:rtl/>
+          <w:lang w:bidi="he-IL"/>
+        </w:rPr>
+        <w:t>עובדים</w:t>
+      </w:r>
+      <w:r>
+        <w:rPr>
+          <w:rFonts w:cs="Arial"/>
+          <w:rtl/>
+          <w:lang w:bidi="he-IL"/>
+        </w:rPr>
+        <w:t xml:space="preserve"> </w:t>
+      </w:r>
+      <w:r>
+        <w:rPr>
+          <w:rFonts w:cs="Arial" w:hint="cs"/>
+          <w:rtl/>
+          <w:lang w:bidi="he-IL"/>
+        </w:rPr>
+        <w:t>במחלקה</w:t>
+      </w:r>
+      <w:r>
+        <w:rPr>
+          <w:rFonts w:cs="Arial"/>
+          <w:rtl/>
+          <w:lang w:bidi="he-IL"/>
+        </w:rPr>
+        <w:t xml:space="preserve"> </w:t>
+      </w:r>
+      <w:r>
+        <w:rPr>
+          <w:rFonts w:cs="Arial" w:hint="cs"/>
+          <w:rtl/>
+          <w:lang w:bidi="he-IL"/>
+        </w:rPr>
+        <w:t>ספציפית</w:t>
+      </w:r>
+      <w:r>
+        <w:rPr>
+          <w:rFonts w:cs="Arial"/>
+          <w:rtl/>
+          <w:lang w:bidi="he-IL"/>
+        </w:rPr>
+        <w:t xml:space="preserve">, </w:t>
+      </w:r>
+      <w:r>
+        <w:rPr>
+          <w:rFonts w:cs="Arial" w:hint="cs"/>
+          <w:rtl/>
+          <w:lang w:bidi="he-IL"/>
+        </w:rPr>
+        <w:t>תוך</w:t>
+      </w:r>
+      <w:r>
+        <w:rPr>
+          <w:rFonts w:cs="Arial"/>
+          <w:rtl/>
+          <w:lang w:bidi="he-IL"/>
+        </w:rPr>
+        <w:t xml:space="preserve"> </w:t>
+      </w:r>
+      <w:r>
+        <w:rPr>
+          <w:rFonts w:cs="Arial" w:hint="cs"/>
+          <w:rtl/>
+          <w:lang w:bidi="he-IL"/>
+        </w:rPr>
+        <w:t>תמיכה</w:t>
+      </w:r>
+      <w:r>
+        <w:rPr>
+          <w:rFonts w:cs="Arial"/>
+          <w:rtl/>
+          <w:lang w:bidi="he-IL"/>
+        </w:rPr>
+        <w:t xml:space="preserve"> </w:t>
+      </w:r>
+      <w:r>
+        <w:rPr>
+          <w:rFonts w:cs="Arial" w:hint="cs"/>
+          <w:rtl/>
+          <w:lang w:bidi="he-IL"/>
+        </w:rPr>
+        <w:t>במגוון</w:t>
+      </w:r>
+      <w:r>
+        <w:rPr>
+          <w:rFonts w:cs="Arial"/>
+          <w:rtl/>
+          <w:lang w:bidi="he-IL"/>
+        </w:rPr>
+        <w:t xml:space="preserve"> </w:t>
+      </w:r>
+      <w:r>
+        <w:rPr>
+          <w:rFonts w:cs="Arial" w:hint="cs"/>
+          <w:rtl/>
+          <w:lang w:bidi="he-IL"/>
+        </w:rPr>
+        <w:t>פעולות</w:t>
+      </w:r>
+      <w:r>
+        <w:rPr>
+          <w:rFonts w:cs="Arial"/>
+          <w:rtl/>
+          <w:lang w:bidi="he-IL"/>
+        </w:rPr>
+        <w:t xml:space="preserve"> </w:t>
+      </w:r>
+      <w:r>
+        <w:rPr>
+          <w:rFonts w:cs="Arial" w:hint="cs"/>
+          <w:rtl/>
+          <w:lang w:bidi="he-IL"/>
+        </w:rPr>
+        <w:t>ניהול</w:t>
+      </w:r>
+      <w:r>
+        <w:rPr>
+          <w:rFonts w:cs="Arial"/>
+          <w:rtl/>
+          <w:lang w:bidi="he-IL"/>
+        </w:rPr>
+        <w:t xml:space="preserve"> </w:t>
+      </w:r>
+      <w:r>
+        <w:rPr>
+          <w:rFonts w:cs="Arial" w:hint="cs"/>
+          <w:rtl/>
+          <w:lang w:bidi="he-IL"/>
+        </w:rPr>
+        <w:t>משאבי</w:t>
+      </w:r>
+      <w:r>
+        <w:rPr>
+          <w:rFonts w:cs="Arial"/>
+          <w:rtl/>
+          <w:lang w:bidi="he-IL"/>
+        </w:rPr>
+        <w:t xml:space="preserve"> </w:t>
+      </w:r>
+      <w:r>
+        <w:rPr>
+          <w:rFonts w:cs="Arial" w:hint="cs"/>
+          <w:rtl/>
+          <w:lang w:bidi="he-IL"/>
+        </w:rPr>
+        <w:t>אנוש</w:t>
+      </w:r>
+      <w:r>
+        <w:rPr>
+          <w:rFonts w:cs="Arial"/>
+          <w:rtl/>
+          <w:lang w:bidi="he-IL"/>
+        </w:rPr>
+        <w:t xml:space="preserve"> </w:t>
+      </w:r>
+      <w:r>
+        <w:rPr>
+          <w:rFonts w:cs="Arial" w:hint="cs"/>
+          <w:rtl/>
+          <w:lang w:bidi="he-IL"/>
+        </w:rPr>
+        <w:t>יעילות</w:t>
+      </w:r>
+      <w:r>
+        <w:rPr>
+          <w:rFonts w:cs="Arial"/>
+          <w:rtl/>
+          <w:lang w:bidi="he-IL"/>
+        </w:rPr>
+        <w:t xml:space="preserve">, </w:t>
+      </w:r>
+      <w:r>
+        <w:rPr>
+          <w:rFonts w:cs="Arial" w:hint="cs"/>
+          <w:rtl/>
+          <w:lang w:bidi="he-IL"/>
+        </w:rPr>
+        <w:t>כגון</w:t>
+      </w:r>
+      <w:r>
+        <w:rPr>
+          <w:rFonts w:cs="Arial"/>
+          <w:rtl/>
+          <w:lang w:bidi="he-IL"/>
+        </w:rPr>
+        <w:t xml:space="preserve"> </w:t>
+      </w:r>
+      <w:r>
+        <w:rPr>
+          <w:rFonts w:cs="Arial" w:hint="cs"/>
+          <w:rtl/>
+          <w:lang w:bidi="he-IL"/>
+        </w:rPr>
+        <w:t>מעקב</w:t>
+      </w:r>
+      <w:r>
+        <w:rPr>
+          <w:rFonts w:cs="Arial"/>
+          <w:rtl/>
+          <w:lang w:bidi="he-IL"/>
+        </w:rPr>
+        <w:t xml:space="preserve"> </w:t>
+      </w:r>
+      <w:r>
+        <w:rPr>
+          <w:rFonts w:cs="Arial" w:hint="cs"/>
+          <w:rtl/>
+          <w:lang w:bidi="he-IL"/>
+        </w:rPr>
+        <w:t>אחר</w:t>
+      </w:r>
+      <w:r>
+        <w:rPr>
+          <w:rFonts w:cs="Arial"/>
+          <w:rtl/>
+          <w:lang w:bidi="he-IL"/>
+        </w:rPr>
+        <w:t xml:space="preserve"> </w:t>
+      </w:r>
+      <w:r>
+        <w:rPr>
+          <w:rFonts w:cs="Arial" w:hint="cs"/>
+          <w:rtl/>
+          <w:lang w:bidi="he-IL"/>
+        </w:rPr>
+        <w:t>ביצועים</w:t>
+      </w:r>
+      <w:r>
+        <w:rPr>
+          <w:rFonts w:cs="Arial"/>
+          <w:rtl/>
+          <w:lang w:bidi="he-IL"/>
+        </w:rPr>
+        <w:t xml:space="preserve">, </w:t>
+      </w:r>
+      <w:r>
+        <w:rPr>
+          <w:rFonts w:cs="Arial" w:hint="cs"/>
+          <w:rtl/>
+          <w:lang w:bidi="he-IL"/>
+        </w:rPr>
+        <w:t>קבלת</w:t>
+      </w:r>
+      <w:r>
+        <w:rPr>
+          <w:rFonts w:cs="Arial"/>
+          <w:rtl/>
+          <w:lang w:bidi="he-IL"/>
+        </w:rPr>
+        <w:t xml:space="preserve"> </w:t>
+      </w:r>
+      <w:r>
+        <w:rPr>
+          <w:rFonts w:cs="Arial" w:hint="cs"/>
+          <w:rtl/>
+          <w:lang w:bidi="he-IL"/>
+        </w:rPr>
+        <w:t>החלטות</w:t>
+      </w:r>
+      <w:r>
+        <w:rPr>
+          <w:rFonts w:cs="Arial"/>
+          <w:rtl/>
+          <w:lang w:bidi="he-IL"/>
+        </w:rPr>
+        <w:t xml:space="preserve"> </w:t>
+      </w:r>
+      <w:r>
+        <w:rPr>
+          <w:rFonts w:cs="Arial" w:hint="cs"/>
+          <w:rtl/>
+          <w:lang w:bidi="he-IL"/>
+        </w:rPr>
+        <w:t>בנוגע</w:t>
+      </w:r>
+      <w:r>
+        <w:rPr>
+          <w:rFonts w:cs="Arial"/>
+          <w:rtl/>
+          <w:lang w:bidi="he-IL"/>
+        </w:rPr>
+        <w:t xml:space="preserve"> </w:t>
+      </w:r>
+      <w:r>
+        <w:rPr>
+          <w:rFonts w:cs="Arial" w:hint="cs"/>
+          <w:rtl/>
+          <w:lang w:bidi="he-IL"/>
+        </w:rPr>
+        <w:t>לעובדים</w:t>
+      </w:r>
+      <w:r>
+        <w:rPr>
+          <w:rFonts w:cs="Arial"/>
+          <w:rtl/>
+          <w:lang w:bidi="he-IL"/>
+        </w:rPr>
+        <w:t xml:space="preserve">, </w:t>
+      </w:r>
+      <w:r>
+        <w:rPr>
+          <w:rFonts w:cs="Arial" w:hint="cs"/>
+          <w:rtl/>
+          <w:lang w:bidi="he-IL"/>
+        </w:rPr>
+        <w:t>יצירת</w:t>
+      </w:r>
+      <w:r>
+        <w:rPr>
+          <w:rFonts w:cs="Arial"/>
+          <w:rtl/>
+          <w:lang w:bidi="he-IL"/>
+        </w:rPr>
+        <w:t xml:space="preserve"> </w:t>
+      </w:r>
+      <w:r>
+        <w:rPr>
+          <w:rFonts w:cs="Arial" w:hint="cs"/>
+          <w:rtl/>
+          <w:lang w:bidi="he-IL"/>
+        </w:rPr>
+        <w:t>קשר</w:t>
+      </w:r>
+      <w:r>
+        <w:rPr>
+          <w:rFonts w:cs="Arial"/>
+          <w:rtl/>
+          <w:lang w:bidi="he-IL"/>
+        </w:rPr>
+        <w:t xml:space="preserve"> </w:t>
+      </w:r>
+      <w:r>
+        <w:rPr>
+          <w:rFonts w:cs="Arial" w:hint="cs"/>
+          <w:rtl/>
+          <w:lang w:bidi="he-IL"/>
+        </w:rPr>
+        <w:t>אישי</w:t>
+      </w:r>
+      <w:r>
+        <w:rPr>
+          <w:rFonts w:cs="Arial"/>
+          <w:rtl/>
+          <w:lang w:bidi="he-IL"/>
+        </w:rPr>
+        <w:t xml:space="preserve"> </w:t>
+      </w:r>
+      <w:r>
+        <w:rPr>
+          <w:rFonts w:cs="Arial" w:hint="cs"/>
+          <w:rtl/>
+          <w:lang w:bidi="he-IL"/>
+        </w:rPr>
+        <w:t>עם</w:t>
+      </w:r>
+      <w:r>
+        <w:rPr>
+          <w:rFonts w:cs="Arial"/>
+          <w:rtl/>
+          <w:lang w:bidi="he-IL"/>
+        </w:rPr>
+        <w:t xml:space="preserve"> </w:t>
+      </w:r>
+      <w:r>
+        <w:rPr>
+          <w:rFonts w:cs="Arial" w:hint="cs"/>
+          <w:rtl/>
+          <w:lang w:bidi="he-IL"/>
+        </w:rPr>
+        <w:t>עובדים</w:t>
+      </w:r>
+      <w:r>
+        <w:rPr>
+          <w:rFonts w:cs="Arial"/>
+          <w:rtl/>
+          <w:lang w:bidi="he-IL"/>
+        </w:rPr>
+        <w:t xml:space="preserve"> </w:t>
+      </w:r>
+      <w:r>
+        <w:rPr>
+          <w:rFonts w:cs="Arial" w:hint="cs"/>
+          <w:rtl/>
+          <w:lang w:bidi="he-IL"/>
+        </w:rPr>
+        <w:t>וזיהוי</w:t>
+      </w:r>
+      <w:r>
+        <w:rPr>
+          <w:rFonts w:cs="Arial"/>
+          <w:rtl/>
+          <w:lang w:bidi="he-IL"/>
+        </w:rPr>
+        <w:t xml:space="preserve"> </w:t>
+      </w:r>
+      <w:r>
+        <w:rPr>
+          <w:rFonts w:cs="Arial" w:hint="cs"/>
+          <w:rtl/>
+          <w:lang w:bidi="he-IL"/>
+        </w:rPr>
+        <w:t>עובדים</w:t>
+      </w:r>
+      <w:r>
+        <w:rPr>
+          <w:rFonts w:cs="Arial"/>
+          <w:rtl/>
+          <w:lang w:bidi="he-IL"/>
+        </w:rPr>
+        <w:t xml:space="preserve"> </w:t>
+      </w:r>
+      <w:r>
+        <w:rPr>
+          <w:rFonts w:cs="Arial" w:hint="cs"/>
+          <w:rtl/>
+          <w:lang w:bidi="he-IL"/>
+        </w:rPr>
+        <w:t>בעלי</w:t>
+      </w:r>
+      <w:r>
+        <w:rPr>
+          <w:rFonts w:cs="Arial"/>
+          <w:rtl/>
+          <w:lang w:bidi="he-IL"/>
+        </w:rPr>
+        <w:t xml:space="preserve"> </w:t>
+      </w:r>
+      <w:r>
+        <w:rPr>
+          <w:rFonts w:cs="Arial" w:hint="cs"/>
+          <w:rtl/>
+          <w:lang w:bidi="he-IL"/>
+        </w:rPr>
+        <w:t>פוטנציאל</w:t>
+      </w:r>
+      <w:r>
+        <w:rPr>
+          <w:rFonts w:cs="Arial"/>
+          <w:rtl/>
+          <w:lang w:bidi="he-IL"/>
+        </w:rPr>
+        <w:t xml:space="preserve"> </w:t>
+      </w:r>
+      <w:r>
+        <w:rPr>
+          <w:rFonts w:cs="Arial" w:hint="cs"/>
+          <w:rtl/>
+          <w:lang w:bidi="he-IL"/>
+        </w:rPr>
+        <w:t>לקידום</w:t>
+      </w:r>
+      <w:r>
+        <w:rPr>
+          <w:rFonts w:cs="Arial"/>
+          <w:rtl/>
+          <w:lang w:bidi="he-IL"/>
+        </w:rPr>
+        <w:t xml:space="preserve">. </w:t>
+      </w:r>
+      <w:r>
+        <w:rPr>
+          <w:rFonts w:cs="Arial" w:hint="cs"/>
+          <w:rtl/>
+          <w:lang w:bidi="he-IL"/>
+        </w:rPr>
+        <w:t>פשטות</w:t>
+      </w:r>
+      <w:r>
+        <w:rPr>
+          <w:rFonts w:cs="Arial"/>
+          <w:rtl/>
+          <w:lang w:bidi="he-IL"/>
+        </w:rPr>
+        <w:t xml:space="preserve"> </w:t>
+      </w:r>
+      <w:r>
+        <w:rPr>
+          <w:rFonts w:cs="Arial" w:hint="cs"/>
+          <w:rtl/>
+          <w:lang w:bidi="he-IL"/>
+        </w:rPr>
+        <w:t>השימוש</w:t>
+      </w:r>
+      <w:r>
+        <w:rPr>
+          <w:rFonts w:cs="Arial"/>
+          <w:rtl/>
+          <w:lang w:bidi="he-IL"/>
+        </w:rPr>
+        <w:t xml:space="preserve"> </w:t>
+      </w:r>
+      <w:r>
+        <w:rPr>
+          <w:rFonts w:cs="Arial" w:hint="cs"/>
+          <w:rtl/>
+          <w:lang w:bidi="he-IL"/>
+        </w:rPr>
+        <w:t>הופכת</w:t>
+      </w:r>
+      <w:r>
+        <w:rPr>
+          <w:rFonts w:cs="Arial"/>
+          <w:rtl/>
+          <w:lang w:bidi="he-IL"/>
+        </w:rPr>
+        <w:t xml:space="preserve"> </w:t>
+      </w:r>
+      <w:r>
+        <w:rPr>
+          <w:rFonts w:cs="Arial" w:hint="cs"/>
+          <w:rtl/>
+          <w:lang w:bidi="he-IL"/>
+        </w:rPr>
+        <w:t>אותה</w:t>
+      </w:r>
+      <w:r>
+        <w:rPr>
+          <w:rFonts w:cs="Arial"/>
+          <w:rtl/>
+          <w:lang w:bidi="he-IL"/>
+        </w:rPr>
+        <w:t xml:space="preserve"> </w:t>
+      </w:r>
+      <w:r>
+        <w:rPr>
+          <w:rFonts w:cs="Arial" w:hint="cs"/>
+          <w:rtl/>
+          <w:lang w:bidi="he-IL"/>
+        </w:rPr>
+        <w:t>לכלי</w:t>
+      </w:r>
+      <w:r>
+        <w:rPr>
+          <w:rFonts w:cs="Arial"/>
+          <w:rtl/>
+          <w:lang w:bidi="he-IL"/>
+        </w:rPr>
+        <w:t xml:space="preserve"> </w:t>
+      </w:r>
+      <w:r>
+        <w:rPr>
+          <w:rFonts w:cs="Arial" w:hint="cs"/>
+          <w:rtl/>
+          <w:lang w:bidi="he-IL"/>
+        </w:rPr>
+        <w:t>נגיש</w:t>
+      </w:r>
+      <w:r>
+        <w:rPr>
+          <w:rFonts w:cs="Arial"/>
+          <w:rtl/>
+          <w:lang w:bidi="he-IL"/>
+        </w:rPr>
+        <w:t xml:space="preserve"> </w:t>
+      </w:r>
+      <w:r>
+        <w:rPr>
+          <w:rFonts w:cs="Arial" w:hint="cs"/>
+          <w:rtl/>
+          <w:lang w:bidi="he-IL"/>
+        </w:rPr>
+        <w:t>ויעיל</w:t>
+      </w:r>
+      <w:r>
+        <w:rPr>
+          <w:rFonts w:cs="Arial"/>
+          <w:rtl/>
+          <w:lang w:bidi="he-IL"/>
+        </w:rPr>
+        <w:t xml:space="preserve"> </w:t>
+      </w:r>
+      <w:r>
+        <w:rPr>
+          <w:rFonts w:cs="Arial" w:hint="cs"/>
+          <w:rtl/>
+          <w:lang w:bidi="he-IL"/>
+        </w:rPr>
+        <w:t>לכל</w:t>
+      </w:r>
+      <w:r>
+        <w:rPr>
+          <w:rFonts w:cs="Arial"/>
+          <w:rtl/>
+          <w:lang w:bidi="he-IL"/>
+        </w:rPr>
+        <w:t xml:space="preserve"> </w:t>
+      </w:r>
+      <w:r>
+        <w:rPr>
+          <w:rFonts w:cs="Arial" w:hint="cs"/>
+          <w:rtl/>
+          <w:lang w:bidi="he-IL"/>
+        </w:rPr>
+        <w:t>אדם</w:t>
+      </w:r>
+      <w:r>
+        <w:rPr>
+          <w:rFonts w:cs="Arial"/>
+          <w:rtl/>
+          <w:lang w:bidi="he-IL"/>
+        </w:rPr>
+        <w:t xml:space="preserve"> </w:t>
+      </w:r>
+      <w:r>
+        <w:rPr>
+          <w:rFonts w:cs="Arial" w:hint="cs"/>
+          <w:rtl/>
+          <w:lang w:bidi="he-IL"/>
+        </w:rPr>
+        <w:t>במחלקת</w:t>
+      </w:r>
+      <w:r>
+        <w:rPr>
+          <w:rFonts w:cs="Arial"/>
+          <w:rtl/>
+          <w:lang w:bidi="he-IL"/>
+        </w:rPr>
+        <w:t xml:space="preserve"> </w:t>
+      </w:r>
+      <w:r>
+        <w:rPr>
+          <w:rFonts w:cs="Arial" w:hint="cs"/>
+          <w:rtl/>
+          <w:lang w:bidi="he-IL"/>
+        </w:rPr>
+        <w:t>משאבי</w:t>
+      </w:r>
+      <w:r>
+        <w:rPr>
+          <w:rFonts w:cs="Arial"/>
+          <w:rtl/>
+          <w:lang w:bidi="he-IL"/>
+        </w:rPr>
+        <w:t xml:space="preserve"> </w:t>
+      </w:r>
+      <w:r>
+        <w:rPr>
+          <w:rFonts w:cs="Arial" w:hint="cs"/>
+          <w:rtl/>
+          <w:lang w:bidi="he-IL"/>
+        </w:rPr>
+        <w:t>אנוש</w:t>
+      </w:r>
+      <w:r>
+        <w:rPr>
+          <w:rFonts w:cs="Arial"/>
+          <w:rtl/>
+          <w:lang w:bidi="he-IL"/>
+        </w:rPr>
+        <w:t xml:space="preserve">, </w:t>
+      </w:r>
+      <w:r>
+        <w:rPr>
+          <w:rFonts w:cs="Arial" w:hint="cs"/>
+          <w:rtl/>
+          <w:lang w:bidi="he-IL"/>
+        </w:rPr>
+        <w:t>תוך</w:t>
+      </w:r>
+      <w:r>
+        <w:rPr>
+          <w:rFonts w:cs="Arial"/>
+          <w:rtl/>
+          <w:lang w:bidi="he-IL"/>
+        </w:rPr>
+        <w:t xml:space="preserve"> </w:t>
+      </w:r>
+      <w:r>
+        <w:rPr>
+          <w:rFonts w:cs="Arial" w:hint="cs"/>
+          <w:rtl/>
+          <w:lang w:bidi="he-IL"/>
+        </w:rPr>
+        <w:t>אפשרות</w:t>
+      </w:r>
+      <w:r>
+        <w:rPr>
+          <w:rFonts w:cs="Arial"/>
+          <w:rtl/>
+          <w:lang w:bidi="he-IL"/>
+        </w:rPr>
+        <w:t xml:space="preserve"> </w:t>
+      </w:r>
+      <w:r>
+        <w:rPr>
+          <w:rFonts w:cs="Arial" w:hint="cs"/>
+          <w:rtl/>
+          <w:lang w:bidi="he-IL"/>
+        </w:rPr>
+        <w:t>להתאמה</w:t>
+      </w:r>
+      <w:r>
+        <w:rPr>
+          <w:rFonts w:cs="Arial"/>
+          <w:rtl/>
+          <w:lang w:bidi="he-IL"/>
+        </w:rPr>
+        <w:t xml:space="preserve"> </w:t>
+      </w:r>
+      <w:r>
+        <w:rPr>
+          <w:rFonts w:cs="Arial" w:hint="cs"/>
+          <w:rtl/>
+          <w:lang w:bidi="he-IL"/>
+        </w:rPr>
+        <w:t>קלה</w:t>
+      </w:r>
+      <w:r>
+        <w:rPr>
+          <w:rFonts w:cs="Arial"/>
+          <w:rtl/>
+          <w:lang w:bidi="he-IL"/>
+        </w:rPr>
+        <w:t xml:space="preserve"> </w:t>
+      </w:r>
+      <w:r>
+        <w:rPr>
+          <w:rFonts w:cs="Arial" w:hint="cs"/>
+          <w:rtl/>
+          <w:lang w:bidi="he-IL"/>
+        </w:rPr>
+        <w:t>לצרכים</w:t>
+      </w:r>
+      <w:r>
+        <w:rPr>
+          <w:rFonts w:cs="Arial"/>
+          <w:rtl/>
+          <w:lang w:bidi="he-IL"/>
+        </w:rPr>
+        <w:t xml:space="preserve"> </w:t>
+      </w:r>
+      <w:r>
+        <w:rPr>
+          <w:rFonts w:cs="Arial" w:hint="cs"/>
+          <w:rtl/>
+          <w:lang w:bidi="he-IL"/>
+        </w:rPr>
+        <w:t>ספציפיים</w:t>
+      </w:r>
+      <w:r>
+        <w:rPr>
+          <w:rFonts w:cs="Arial"/>
+          <w:rtl/>
+          <w:lang w:bidi="he-IL"/>
+        </w:rPr>
+        <w:t xml:space="preserve"> </w:t>
+      </w:r>
+      <w:r>
+        <w:rPr>
+          <w:rFonts w:cs="Arial" w:hint="cs"/>
+          <w:rtl/>
+          <w:lang w:bidi="he-IL"/>
+        </w:rPr>
+        <w:t>של</w:t>
+      </w:r>
+      <w:r>
+        <w:rPr>
+          <w:rFonts w:cs="Arial"/>
+          <w:rtl/>
+          <w:lang w:bidi="he-IL"/>
+        </w:rPr>
+        <w:t xml:space="preserve"> </w:t>
+      </w:r>
+      <w:r>
+        <w:rPr>
+          <w:rFonts w:cs="Arial" w:hint="cs"/>
+          <w:rtl/>
+          <w:lang w:bidi="he-IL"/>
+        </w:rPr>
+        <w:t>הארגון</w:t>
+      </w:r>
+      <w:r>
+        <w:rPr>
+          <w:rFonts w:cs="Arial" w:hint="cs"/>
+          <w:rtl/>
+          <w:lang w:bidi="he-IL"/>
+        </w:rPr>
+        <w:t>.</w:t>
+      </w:r>
+    </w:p>
+    <w:p>
+      <w:pPr>
+        <w:pStyle w:val="NoSpacing"/>
+        <w:jc w:val="right"/>
+        <w:rPr>
+          <w:rtl/>
+        </w:rPr>
+      </w:pPr>
+      <w:r>
+        <w:rPr>
+          <w:rFonts w:hint="cs"/>
+          <w:b/>
+          <w:bCs/>
+          <w:rtl/>
+        </w:rPr>
+        <w:t>צילום השאילתה</w:t>
+      </w:r>
+      <w:r>
+        <w:rPr>
+          <w:rFonts w:hint="cs"/>
+          <w:b/>
+          <w:bCs/>
+          <w:rtl/>
+        </w:rPr>
+        <w:t>:</w:t>
+      </w:r>
+    </w:p>
+    <w:p>
+      <w:pPr>
+        <w:pStyle w:val="NoSpacing"/>
+        <w:jc w:val="right"/>
+        <w:rPr>
+          <w:lang w:bidi="he-IL"/>
+        </w:rPr>
+      </w:pPr>
+      <w:r>
+        <w:rPr>
+          <w:lang w:bidi="he-IL"/>
+        </w:rPr>
+        <w:drawing>
+          <wp:inline distT="0" distB="0" distL="0" distR="0" wp14:anchorId="6ECDE66D" wp14:editId="1212800A">
+            <wp:extent cx="5731510" cy="4657090"/>
+            <wp:effectExtent l="0" t="0" r="2540" b="0"/>
+            <wp:docPr id="1044670784" name="Picture 1"/>
+            <wp:cNvGraphicFramePr>
+              <a:graphicFrameLocks xmlns:a="http://schemas.openxmlformats.org/drawingml/2006/main" noChangeAspect="1"/>
+            </wp:cNvGraphicFramePr>
+            <a:graphic xmlns:a="http://schemas.openxmlformats.org/drawingml/2006/main">
+              <a:graphicData uri="http://schemas.openxmlformats.org/drawingml/2006/picture">
+                <pic:pic xmlns:pic="http://schemas.openxmlformats.org/drawingml/2006/picture">
+                  <pic:nvPicPr>
+                    <pic:cNvPr id="1044670784" name=""/>
+                    <pic:cNvPicPr/>
+                  </pic:nvPicPr>
+                  <pic:blipFill>
+                    <a:blip r:embed="rId11"/>
+                    <a:stretch>
+                      <a:fillRect/>
+                    </a:stretch>
+                  </pic:blipFill>
+                  <pic:spPr>
+                    <a:xfrm>
+                      <a:off x="0" y="0"/>
+                      <a:ext cx="5731510" cy="4657090"/>
+                    </a:xfrm>
+                    <a:prstGeom prst="rect">
+                      <a:avLst/>
+                    </a:prstGeom>
+                  </pic:spPr>
+                </pic:pic>
+              </a:graphicData>
+            </a:graphic>
+          </wp:inline>
+        </w:drawing>
+      </w:r>
+    </w:p>
+    <w:p>
+      <w:pPr>
+        <w:pStyle w:val="NoSpacing"/>
+      </w:pPr>
+    </w:p>
+    <w:p>
+      <w:pPr>
+        <w:pStyle w:val="NoSpacing"/>
+      </w:pPr>
+    </w:p>
+    <w:p>
+      <w:pPr>
+        <w:pStyle w:val="NoSpacing"/>
+      </w:pPr>
+    </w:p>
+    <w:p>
+      <w:pPr>
+        <w:pStyle w:val="NoSpacing"/>
+      </w:pPr>
+    </w:p>
+    <w:p>
+      <w:pPr>
+        <w:pStyle w:val="NoSpacing"/>
+      </w:pPr>
+    </w:p>
+    <w:p>
+      <w:pPr>
+        <w:pStyle w:val="NoSpacing"/>
+      </w:pPr>
+    </w:p>
+    <w:p>
+      <w:pPr>
+        <w:pStyle w:val="NoSpacing"/>
+      </w:pPr>
+    </w:p>
+    <w:p>
+      <w:pPr>
+        <w:pStyle w:val="NoSpacing"/>
+      </w:pPr>
+    </w:p>
+    <w:p>
+      <w:pPr>
+        <w:pStyle w:val="NoSpacing"/>
+      </w:pPr>
+    </w:p>
+    <w:p>
+      <w:pPr>
+        <w:pStyle w:val="NoSpacing"/>
+      </w:pPr>
+    </w:p>
+    <w:p>
+      <w:pPr>
+        <w:pStyle w:val="NoSpacing"/>
+      </w:pPr>
+    </w:p>
+    <w:p>
+      <w:pPr>
+        <w:pStyle w:val="NoSpacing"/>
+      </w:pPr>
+    </w:p>
+    <w:p>
+      <w:pPr>
+        <w:pStyle w:val="NoSpacing"/>
+      </w:pPr>
+    </w:p>
+    <w:p>
+      <w:pPr>
+        <w:jc w:val="right"/>
+        <w:rPr>
+          <w:b/>
+          <w:bCs/>
+          <w:rtl/>
+        </w:rPr>
+      </w:pPr>
+      <w:r>
+        <w:rPr>
+          <w:rFonts w:hint="cs"/>
+          <w:b/>
+          <w:bCs/>
+          <w:u w:val="single"/>
+          <w:rtl/>
+        </w:rPr>
+        <w:lastRenderedPageBreak/>
+        <w:t>שאילתה מס</w:t>
+      </w:r>
+      <w:r>
+        <w:rPr>
+          <w:rFonts w:hint="cs"/>
+          <w:b/>
+          <w:bCs/>
+          <w:u w:val="single"/>
+          <w:rtl/>
+        </w:rPr>
+        <w:t xml:space="preserve">' 2  </w:t>
+      </w:r>
+      <w:r>
+        <w:rPr>
+          <w:rFonts w:hint="cs"/>
+          <w:b/>
+          <w:bCs/>
+          <w:rtl/>
+        </w:rPr>
+        <w:t xml:space="preserve"> </w:t>
+      </w:r>
+      <w:r>
+        <w:rPr>
+          <w:b/>
+          <w:bCs/>
+          <w:rtl/>
+        </w:rPr>
+        <w:t>–</w:t>
+      </w:r>
+    </w:p>
+    <w:p>
+      <w:pPr>
+        <w:pStyle w:val="NoSpacing"/>
+        <w:jc w:val="right"/>
+        <w:rPr>
+          <w:rtl/>
+          <w:lang w:bidi="he-IL"/>
+        </w:rPr>
+      </w:pPr>
+      <w:r>
+        <w:rPr>
+          <w:rFonts w:hint="cs"/>
+          <w:b/>
+          <w:bCs/>
+          <w:rtl/>
+        </w:rPr>
+        <w:t>מטרת השאילתה:</w:t>
+      </w:r>
+      <w:r>
+        <w:rPr>
+          <w:rtl/>
+        </w:rPr>
+        <w:br/>
+      </w:r>
+      <w:r>
+        <w:rPr>
+          <w:rFonts w:cs="Arial" w:hint="cs"/>
+          <w:rtl/>
+          <w:lang w:bidi="he-IL"/>
+        </w:rPr>
+        <w:t>השאילתה</w:t>
+      </w:r>
+      <w:r>
+        <w:rPr>
+          <w:rFonts w:cs="Arial"/>
+          <w:rtl/>
+          <w:lang w:bidi="he-IL"/>
+        </w:rPr>
+        <w:t xml:space="preserve"> </w:t>
+      </w:r>
+      <w:r>
+        <w:rPr>
+          <w:rFonts w:cs="Arial" w:hint="cs"/>
+          <w:rtl/>
+          <w:lang w:bidi="he-IL"/>
+        </w:rPr>
+        <w:t>מאפשרת</w:t>
+      </w:r>
+      <w:r>
+        <w:rPr>
+          <w:rFonts w:cs="Arial"/>
+          <w:rtl/>
+          <w:lang w:bidi="he-IL"/>
+        </w:rPr>
+        <w:t xml:space="preserve"> </w:t>
+      </w:r>
+      <w:r>
+        <w:rPr>
+          <w:rFonts w:cs="Arial" w:hint="cs"/>
+          <w:rtl/>
+          <w:lang w:bidi="he-IL"/>
+        </w:rPr>
+        <w:t>למשתמשים</w:t>
+      </w:r>
+      <w:r>
+        <w:rPr>
+          <w:rFonts w:cs="Arial"/>
+          <w:rtl/>
+          <w:lang w:bidi="he-IL"/>
+        </w:rPr>
+        <w:t xml:space="preserve"> </w:t>
+      </w:r>
+      <w:r>
+        <w:rPr>
+          <w:rFonts w:cs="Arial" w:hint="cs"/>
+          <w:rtl/>
+          <w:lang w:bidi="he-IL"/>
+        </w:rPr>
+        <w:t>לאחזר</w:t>
+      </w:r>
+      <w:r>
+        <w:rPr>
+          <w:rFonts w:cs="Arial"/>
+          <w:rtl/>
+          <w:lang w:bidi="he-IL"/>
+        </w:rPr>
+        <w:t xml:space="preserve"> </w:t>
+      </w:r>
+      <w:r>
+        <w:rPr>
+          <w:rFonts w:cs="Arial" w:hint="cs"/>
+          <w:rtl/>
+          <w:lang w:bidi="he-IL"/>
+        </w:rPr>
+        <w:t>בקלות</w:t>
+      </w:r>
+      <w:r>
+        <w:rPr>
+          <w:rFonts w:cs="Arial"/>
+          <w:rtl/>
+          <w:lang w:bidi="he-IL"/>
+        </w:rPr>
+        <w:t xml:space="preserve"> </w:t>
+      </w:r>
+      <w:r>
+        <w:rPr>
+          <w:rFonts w:cs="Arial" w:hint="cs"/>
+          <w:rtl/>
+          <w:lang w:bidi="he-IL"/>
+        </w:rPr>
+        <w:t>מידע</w:t>
+      </w:r>
+      <w:r>
+        <w:rPr>
+          <w:rFonts w:cs="Arial"/>
+          <w:rtl/>
+          <w:lang w:bidi="he-IL"/>
+        </w:rPr>
+        <w:t xml:space="preserve"> </w:t>
+      </w:r>
+      <w:r>
+        <w:rPr>
+          <w:rFonts w:cs="Arial" w:hint="cs"/>
+          <w:rtl/>
+          <w:lang w:bidi="he-IL"/>
+        </w:rPr>
+        <w:t>אודות</w:t>
+      </w:r>
+      <w:r>
+        <w:rPr>
+          <w:rFonts w:cs="Arial"/>
+          <w:rtl/>
+          <w:lang w:bidi="he-IL"/>
+        </w:rPr>
+        <w:t xml:space="preserve"> </w:t>
+      </w:r>
+      <w:r>
+        <w:rPr>
+          <w:rFonts w:cs="Arial" w:hint="cs"/>
+          <w:rtl/>
+          <w:lang w:bidi="he-IL"/>
+        </w:rPr>
+        <w:t>עובדים</w:t>
+      </w:r>
+      <w:r>
+        <w:rPr>
+          <w:rFonts w:cs="Arial"/>
+          <w:rtl/>
+          <w:lang w:bidi="he-IL"/>
+        </w:rPr>
+        <w:t xml:space="preserve"> </w:t>
+      </w:r>
+      <w:r>
+        <w:rPr>
+          <w:rFonts w:cs="Arial" w:hint="cs"/>
+          <w:rtl/>
+          <w:lang w:bidi="he-IL"/>
+        </w:rPr>
+        <w:t>במ</w:t>
+      </w:r>
+    </w:p>
+    <w:p>
+      <w:pPr>
+        <w:pStyle w:val="NoSpacing"/>
+        <w:jc w:val="right"/>
+        <w:rPr>
+          <w:rtl/>
+        </w:rPr>
+      </w:pPr>
+      <w:r>
+        <w:rPr>
+          <w:rFonts w:hint="cs"/>
+          <w:b/>
+          <w:bCs/>
+          <w:rtl/>
+        </w:rPr>
+        <w:t>צילום השאילתה</w:t>
+      </w:r>
+      <w:r>
+        <w:rPr>
+          <w:rFonts w:hint="cs"/>
+          <w:b/>
+          <w:bCs/>
+          <w:rtl/>
+        </w:rPr>
+        <w:t>:</w:t>
+      </w:r>
+    </w:p>
+    <w:p>
+      <w:pPr>
+        <w:pStyle w:val="NoSpacing"/>
+        <w:jc w:val="right"/>
+        <w:rPr>
+          <w:rtl/>
+        </w:rPr>
+      </w:pPr>
+      <w:r>
+        <w:rPr>
+          <w:noProof/>
+        </w:rPr>
+        <w:drawing>
+          <wp:inline distT="0" distB="0" distL="0" distR="0" wp14:anchorId="000DA3CA" wp14:editId="7E26069D">
+            <wp:extent cx="5731510" cy="2451100"/>
+            <wp:effectExtent l="0" t="0" r="2540" b="6350"/>
+            <wp:docPr id="1559705612" name="Picture 1"/>
+            <wp:cNvGraphicFramePr>
+              <a:graphicFrameLocks xmlns:a="http://schemas.openxmlformats.org/drawingml/2006/main" noChangeAspect="1"/>
+            </wp:cNvGraphicFramePr>
+            <a:graphic xmlns:a="http://schemas.openxmlformats.org/drawingml/2006/main">
+              <a:graphicData uri="http://schemas.openxmlformats.org/drawingml/2006/picture">
+                <pic:pic xmlns:pic="http://schemas.openxmlformats.org/drawingml/2006/picture">
+                  <pic:nvPicPr>
+                    <pic:cNvPr id="1559705612" name=""/>
+                    <pic:cNvPicPr/>
+                  </pic:nvPicPr>
+                  <pic:blipFill>
+                    <a:blip r:embed="rId12"/>
+                    <a:stretch>
+                      <a:fillRect/>
+                    </a:stretch>
+                  </pic:blipFill>
+                  <pic:spPr>
+                    <a:xfrm>
+                      <a:off x="0" y="0"/>
+                      <a:ext cx="5731510" cy="2451100"/>
+                    </a:xfrm>
+                    <a:prstGeom prst="rect">
+                      <a:avLst/>
+                    </a:prstGeom>
+                  </pic:spPr>
+                </pic:pic>
+              </a:graphicData>
+            </a:graphic>
+          </wp:inline>
+        </w:drawing>
+      </w:r>
+    </w:p>
     <w:sectPr>
-      <w:headerReference w:type="default" r:id="rId9"/>
-      <w:footerReference w:type="default" r:id="rId10"/>
-      <w:footerReference w:type="first" r:id="rId11"/>
+      <w:headerReference w:type="default" r:id="rId13"/>
+      <w:footerReference w:type="default" r:id="rId14"/>
+      <w:footerReference w:type="first" r:id="rId15"/>
       <w:pgSz w:w="11906" w:h="16838"/>
       <w:pgMar w:top="1440" w:right="1440" w:bottom="1440" w:left="1440" w:header="708" w:footer="708" w:gutter="0"/>
       <w:pgNumType w:start="0"/>
@@ -2422,6 +3839,31 @@
     </w:sectPr>
   </w:body>
 </w:document>
+</file>
+
+<file path=word/endnotes.xml><?xml version="1.0" encoding="utf-8"?>
+<w:endnotes xmlns:wpc="http://schemas.microsoft.com/office/word/2010/wordprocessingCanvas" xmlns:cx="http://schemas.microsoft.com/office/drawing/2014/chartex" xmlns:cx1="http://schemas.microsoft.com/office/drawing/2015/9/8/chartex" xmlns:cx2="http://schemas.microsoft.com/office/drawing/2015/10/21/chartex" xmlns:cx3="http://schemas.microsoft.com/office/drawing/2016/5/9/chartex" xmlns:cx4="http://schemas.microsoft.com/office/drawing/2016/5/10/chartex" xmlns:cx5="http://schemas.microsoft.com/office/drawing/2016/5/11/chartex" xmlns:cx6="http://schemas.microsoft.com/office/drawing/2016/5/12/chartex" xmlns:cx7="http://schemas.microsoft.com/office/drawing/2016/5/13/chartex" xmlns:cx8="http://schemas.microsoft.com/office/drawing/2016/5/14/chartex" xmlns:mc="http://schemas.openxmlformats.org/markup-compatibility/2006" xmlns:aink="http://schemas.microsoft.com/office/drawing/2016/ink" xmlns:am3d="http://schemas.microsoft.com/office/drawing/2017/model3d" xmlns:o="urn:schemas-microsoft-com:office:office" xmlns:oel="http://schemas.microsoft.com/office/2019/extlst" xmlns:r="http://schemas.openxmlformats.org/officeDocument/2006/relationships" xmlns:m="http://schemas.openxmlformats.org/officeDocument/2006/math" xmlns:v="urn:schemas-microsoft-com:vml" xmlns:wp14="http://schemas.microsoft.com/office/word/2010/wordprocessingDrawing" xmlns:wp="http://schemas.openxmlformats.org/drawingml/2006/wordprocessingDrawing" xmlns:w10="urn:schemas-microsoft-com:office:word" xmlns:w="http://schemas.openxmlformats.org/wordprocessingml/2006/main" xmlns:w14="http://schemas.microsoft.com/office/word/2010/wordml" xmlns:w15="http://schemas.microsoft.com/office/word/2012/wordml" xmlns:w16cex="http://schemas.microsoft.com/office/word/2018/wordml/cex" xmlns:w16cid="http://schemas.microsoft.com/office/word/2016/wordml/cid" xmlns:w16="http://schemas.microsoft.com/office/word/2018/wordml" xmlns:w16du="http://schemas.microsoft.com/office/word/2023/wordml/word16du" xmlns:w16sdtdh="http://schemas.microsoft.com/office/word/2020/wordml/sdtdatahash" xmlns:w16se="http://schemas.microsoft.com/office/word/2015/wordml/symex" xmlns:wpg="http://schemas.microsoft.com/office/word/2010/wordprocessingGroup" xmlns:wpi="http://schemas.microsoft.com/office/word/2010/wordprocessingInk" xmlns:wne="http://schemas.microsoft.com/office/word/2006/wordml" xmlns:wps="http://schemas.microsoft.com/office/word/2010/wordprocessingShape" mc:Ignorable="w14 w15 w16se w16cid w16 w16cex w16sdtdh w16du wp14">
+  <w:endnote w:type="separator" w:id="-1">
+    <w:p>
+      <w:pPr>
+        <w:spacing w:after="0" w:line="240" w:lineRule="auto"/>
+      </w:pPr>
+      <w:r>
+        <w:separator/>
+      </w:r>
+    </w:p>
+  </w:endnote>
+  <w:endnote w:type="continuationSeparator" w:id="0">
+    <w:p>
+      <w:pPr>
+        <w:spacing w:after="0" w:line="240" w:lineRule="auto"/>
+      </w:pPr>
+      <w:r>
+        <w:continuationSeparator/>
+      </w:r>
+    </w:p>
+  </w:endnote>
+</w:endnotes>
 </file>
 
 <file path=word/footer1.xml><?xml version="1.0" encoding="utf-8"?>
@@ -2606,6 +4048,31 @@
     </w:pPr>
   </w:p>
 </w:ftr>
+</file>
+
+<file path=word/footnotes.xml><?xml version="1.0" encoding="utf-8"?>
+<w:footnotes xmlns:wpc="http://schemas.microsoft.com/office/word/2010/wordprocessingCanvas" xmlns:cx="http://schemas.microsoft.com/office/drawing/2014/chartex" xmlns:cx1="http://schemas.microsoft.com/office/drawing/2015/9/8/chartex" xmlns:cx2="http://schemas.microsoft.com/office/drawing/2015/10/21/chartex" xmlns:cx3="http://schemas.microsoft.com/office/drawing/2016/5/9/chartex" xmlns:cx4="http://schemas.microsoft.com/office/drawing/2016/5/10/chartex" xmlns:cx5="http://schemas.microsoft.com/office/drawing/2016/5/11/chartex" xmlns:cx6="http://schemas.microsoft.com/office/drawing/2016/5/12/chartex" xmlns:cx7="http://schemas.microsoft.com/office/drawing/2016/5/13/chartex" xmlns:cx8="http://schemas.microsoft.com/office/drawing/2016/5/14/chartex" xmlns:mc="http://schemas.openxmlformats.org/markup-compatibility/2006" xmlns:aink="http://schemas.microsoft.com/office/drawing/2016/ink" xmlns:am3d="http://schemas.microsoft.com/office/drawing/2017/model3d" xmlns:o="urn:schemas-microsoft-com:office:office" xmlns:oel="http://schemas.microsoft.com/office/2019/extlst" xmlns:r="http://schemas.openxmlformats.org/officeDocument/2006/relationships" xmlns:m="http://schemas.openxmlformats.org/officeDocument/2006/math" xmlns:v="urn:schemas-microsoft-com:vml" xmlns:wp14="http://schemas.microsoft.com/office/word/2010/wordprocessingDrawing" xmlns:wp="http://schemas.openxmlformats.org/drawingml/2006/wordprocessingDrawing" xmlns:w10="urn:schemas-microsoft-com:office:word" xmlns:w="http://schemas.openxmlformats.org/wordprocessingml/2006/main" xmlns:w14="http://schemas.microsoft.com/office/word/2010/wordml" xmlns:w15="http://schemas.microsoft.com/office/word/2012/wordml" xmlns:w16cex="http://schemas.microsoft.com/office/word/2018/wordml/cex" xmlns:w16cid="http://schemas.microsoft.com/office/word/2016/wordml/cid" xmlns:w16="http://schemas.microsoft.com/office/word/2018/wordml" xmlns:w16du="http://schemas.microsoft.com/office/word/2023/wordml/word16du" xmlns:w16sdtdh="http://schemas.microsoft.com/office/word/2020/wordml/sdtdatahash" xmlns:w16se="http://schemas.microsoft.com/office/word/2015/wordml/symex" xmlns:wpg="http://schemas.microsoft.com/office/word/2010/wordprocessingGroup" xmlns:wpi="http://schemas.microsoft.com/office/word/2010/wordprocessingInk" xmlns:wne="http://schemas.microsoft.com/office/word/2006/wordml" xmlns:wps="http://schemas.microsoft.com/office/word/2010/wordprocessingShape" mc:Ignorable="w14 w15 w16se w16cid w16 w16cex w16sdtdh w16du wp14">
+  <w:footnote w:type="separator" w:id="-1">
+    <w:p>
+      <w:pPr>
+        <w:spacing w:after="0" w:line="240" w:lineRule="auto"/>
+      </w:pPr>
+      <w:r>
+        <w:separator/>
+      </w:r>
+    </w:p>
+  </w:footnote>
+  <w:footnote w:type="continuationSeparator" w:id="0">
+    <w:p>
+      <w:pPr>
+        <w:spacing w:after="0" w:line="240" w:lineRule="auto"/>
+      </w:pPr>
+      <w:r>
+        <w:continuationSeparator/>
+      </w:r>
+    </w:p>
+  </w:footnote>
+</w:footnotes>
 </file>
 
 <file path=word/header1.xml><?xml version="1.0" encoding="utf-8"?>
@@ -3029,7 +4496,7 @@
   <w:style w:type="paragraph" w:default="1" w:styleId="Normal">
     <w:name w:val="Normal"/>
     <w:qFormat/>
-    <w:rsid w:val="00F602E4"/>
+    <w:rsid w:val="00274E83"/>
   </w:style>
   <w:style w:type="paragraph" w:styleId="Heading1">
     <w:name w:val="heading 1"/>

</xml_diff>

<commit_message>
Added the Secend parameterQuary to the report file and saved the quary file in the repo
</commit_message>
<xml_diff>
--- a/DBProject 332461854 214736688/שלב ב/שלב ב' - מאיר.docx
+++ b/DBProject 332461854 214736688/שלב ב/שלב ב' - מאיר.docx
@@ -2557,7 +2557,15 @@
           <w:rtl/>
           <w:lang w:bidi="he-IL"/>
         </w:rPr>
-        <w:t>לאחזר</w:t>
+        <w:t>לא</w:t>
+      </w:r>
+      <w:r>
+        <w:rPr>
+          <w:rFonts w:cs="Arial" w:hint="cs"/>
+          <w:rtl/>
+          <w:lang w:bidi="he-IL"/>
+        </w:rPr>
+        <w:t>תר</w:t>
       </w:r>
       <w:r>
         <w:rPr>
@@ -3594,7 +3602,6 @@
         <w:pStyle w:val="NoSpacing"/>
         <w:jc w:val="right"/>
         <w:rPr>
-          <w:rtl/>
           <w:lang w:bidi="he-IL"/>
         </w:rPr>
       </w:pPr>
@@ -3615,139 +3622,26 @@
       </w:r>
       <w:r>
         <w:rPr>
-          <w:rFonts w:cs="Arial" w:hint="cs"/>
-          <w:rtl/>
-          <w:lang w:bidi="he-IL"/>
-        </w:rPr>
-        <w:t>השאילתה</w:t>
-      </w:r>
-      <w:r>
-        <w:rPr>
-          <w:rFonts w:cs="Arial"/>
-          <w:rtl/>
-          <w:lang w:bidi="he-IL"/>
-        </w:rPr>
-        <w:t xml:space="preserve"> </w:t>
-      </w:r>
-      <w:r>
-        <w:rPr>
-          <w:rFonts w:cs="Arial" w:hint="cs"/>
-          <w:rtl/>
-          <w:lang w:bidi="he-IL"/>
-        </w:rPr>
-        <w:t>מאפשרת</w:t>
-      </w:r>
-      <w:r>
-        <w:rPr>
-          <w:rFonts w:cs="Arial"/>
-          <w:rtl/>
-          <w:lang w:bidi="he-IL"/>
-        </w:rPr>
-        <w:t xml:space="preserve"> </w:t>
-      </w:r>
-      <w:r>
-        <w:rPr>
-          <w:rFonts w:cs="Arial" w:hint="cs"/>
-          <w:rtl/>
-          <w:lang w:bidi="he-IL"/>
-        </w:rPr>
-        <w:t>למשתמשים</w:t>
-      </w:r>
-      <w:r>
-        <w:rPr>
-          <w:rFonts w:cs="Arial"/>
-          <w:rtl/>
-          <w:lang w:bidi="he-IL"/>
-        </w:rPr>
-        <w:t xml:space="preserve"> </w:t>
-      </w:r>
-      <w:r>
-        <w:rPr>
-          <w:rFonts w:cs="Arial" w:hint="cs"/>
-          <w:rtl/>
-          <w:lang w:bidi="he-IL"/>
-        </w:rPr>
-        <w:t>לאחזר</w:t>
-      </w:r>
-      <w:r>
-        <w:rPr>
-          <w:rFonts w:cs="Arial"/>
-          <w:rtl/>
-          <w:lang w:bidi="he-IL"/>
-        </w:rPr>
-        <w:t xml:space="preserve"> </w:t>
-      </w:r>
-      <w:r>
-        <w:rPr>
-          <w:rFonts w:cs="Arial" w:hint="cs"/>
-          <w:rtl/>
-          <w:lang w:bidi="he-IL"/>
-        </w:rPr>
-        <w:t>בקלות</w:t>
-      </w:r>
-      <w:r>
-        <w:rPr>
-          <w:rFonts w:cs="Arial"/>
-          <w:rtl/>
-          <w:lang w:bidi="he-IL"/>
-        </w:rPr>
-        <w:t xml:space="preserve"> </w:t>
-      </w:r>
-      <w:r>
-        <w:rPr>
-          <w:rFonts w:cs="Arial" w:hint="cs"/>
-          <w:rtl/>
-          <w:lang w:bidi="he-IL"/>
-        </w:rPr>
-        <w:t>מידע</w:t>
-      </w:r>
-      <w:r>
-        <w:rPr>
-          <w:rFonts w:cs="Arial"/>
-          <w:rtl/>
-          <w:lang w:bidi="he-IL"/>
-        </w:rPr>
-        <w:t xml:space="preserve"> </w:t>
-      </w:r>
-      <w:r>
-        <w:rPr>
-          <w:rFonts w:cs="Arial" w:hint="cs"/>
-          <w:rtl/>
-          <w:lang w:bidi="he-IL"/>
-        </w:rPr>
-        <w:t>אודות</w:t>
-      </w:r>
-      <w:r>
-        <w:rPr>
-          <w:rFonts w:cs="Arial"/>
-          <w:rtl/>
-          <w:lang w:bidi="he-IL"/>
-        </w:rPr>
-        <w:t xml:space="preserve"> </w:t>
-      </w:r>
-      <w:r>
-        <w:rPr>
-          <w:rFonts w:cs="Arial" w:hint="cs"/>
-          <w:rtl/>
-          <w:lang w:bidi="he-IL"/>
-        </w:rPr>
-        <w:t>עובדים</w:t>
-      </w:r>
-      <w:r>
-        <w:rPr>
-          <w:rFonts w:cs="Arial"/>
-          <w:rtl/>
-          <w:lang w:bidi="he-IL"/>
-        </w:rPr>
-        <w:t xml:space="preserve"> </w:t>
-      </w:r>
-      <w:r>
-        <w:rPr>
-          <w:rFonts w:cs="Arial" w:hint="cs"/>
-          <w:rtl/>
-          <w:lang w:bidi="he-IL"/>
-        </w:rPr>
-        <w:t>במ</w:t>
+          <w:rFonts w:hint="cs"/>
+          <w:rtl/>
+          <w:lang w:bidi="he-IL"/>
+        </w:rPr>
+        <w:t>השאילתה מאפשרת למשתמש לבחור קורס מסויים מבין קורסי ההכשרות שהמלון מעביר לעובדים ואז לראות את מספר העובדים מכל רמת הכשרה שמשתתפים בקורס.</w:t>
+      </w:r>
+      <w:r>
+        <w:rPr>
+          <w:rtl/>
+          <w:lang w:bidi="he-IL"/>
+        </w:rPr>
+        <w:br/>
+      </w:r>
+      <w:r>
+        <w:rPr>
+          <w:rFonts w:hint="cs"/>
+          <w:rtl/>
+          <w:lang w:bidi="he-IL"/>
+        </w:rPr>
+        <w:t>השאילתה נותנת לנו מידע חיוני כדי להתכונן לקורס מבחינת כמה אנשים נרשמו ואז להתכונן מבחינת מקום כיסאות כיבוד וכו'.</w:t>
       </w:r>
     </w:p>
     <w:p>

</xml_diff>

<commit_message>
Added the secened Delete Quary to the report file and save the quary file in the repo - Meir
</commit_message>
<xml_diff>
--- a/DBProject 332461854 214736688/שלב ב/שלב ב' - מאיר.docx
+++ b/DBProject 332461854 214736688/שלב ב/שלב ב' - מאיר.docx
@@ -2203,7 +2203,6 @@
         </w:rPr>
         <w:t xml:space="preserve">מטרת השאילתה היא לנקות את טבלת </w:t>
       </w:r>
-      <w:proofErr w:type="spellStart"/>
       <w:r>
         <w:rPr>
           <w:rFonts w:asciiTheme="minorBidi" w:eastAsia="Times New Roman" w:hAnsiTheme="minorBidi"/>
@@ -2213,7 +2212,6 @@
         </w:rPr>
         <w:t>leaverequest</w:t>
       </w:r>
-      <w:proofErr w:type="spellEnd"/>
       <w:r>
         <w:rPr>
           <w:rFonts w:asciiTheme="minorBidi" w:eastAsia="Times New Roman" w:hAnsiTheme="minorBidi"/>
@@ -2382,6 +2380,240 @@
           <w:rFonts w:ascii="Times New Roman" w:eastAsia="Times New Roman" w:hAnsi="Times New Roman" w:cs="Times New Roman"/>
           <w:sz w:val="24"/>
           <w:szCs w:val="24"/>
+          <w:rtl/>
+          <w:lang w:bidi="he-IL"/>
+        </w:rPr>
+      </w:pPr>
+    </w:p>
+    <w:p>
+      <w:pPr>
+        <w:pStyle w:val="NoSpacing"/>
+        <w:bidi/>
+        <w:rPr>
+          <w:rFonts w:ascii="Times New Roman" w:eastAsia="Times New Roman" w:hAnsi="Times New Roman" w:cs="Times New Roman"/>
+          <w:sz w:val="24"/>
+          <w:szCs w:val="24"/>
+          <w:rtl/>
+          <w:lang w:bidi="he-IL"/>
+        </w:rPr>
+      </w:pPr>
+    </w:p>
+    <w:p>
+      <w:pPr>
+        <w:pStyle w:val="NoSpacing"/>
+        <w:bidi/>
+        <w:rPr>
+          <w:rFonts w:ascii="Times New Roman" w:eastAsia="Times New Roman" w:hAnsi="Times New Roman" w:cs="Times New Roman"/>
+          <w:sz w:val="24"/>
+          <w:szCs w:val="24"/>
+          <w:rtl/>
+          <w:lang w:bidi="he-IL"/>
+        </w:rPr>
+      </w:pPr>
+    </w:p>
+    <w:p>
+      <w:pPr>
+        <w:pStyle w:val="NoSpacing"/>
+        <w:bidi/>
+        <w:rPr>
+          <w:rFonts w:ascii="Times New Roman" w:eastAsia="Times New Roman" w:hAnsi="Times New Roman" w:cs="Times New Roman"/>
+          <w:sz w:val="24"/>
+          <w:szCs w:val="24"/>
+          <w:rtl/>
+          <w:lang w:bidi="he-IL"/>
+        </w:rPr>
+      </w:pPr>
+    </w:p>
+    <w:p>
+      <w:pPr>
+        <w:pStyle w:val="NoSpacing"/>
+        <w:bidi/>
+        <w:rPr>
+          <w:rFonts w:ascii="Times New Roman" w:eastAsia="Times New Roman" w:hAnsi="Times New Roman" w:cs="Times New Roman"/>
+          <w:sz w:val="24"/>
+          <w:szCs w:val="24"/>
+          <w:rtl/>
+          <w:lang w:bidi="he-IL"/>
+        </w:rPr>
+      </w:pPr>
+    </w:p>
+    <w:p>
+      <w:pPr>
+        <w:pStyle w:val="NoSpacing"/>
+        <w:bidi/>
+        <w:rPr>
+          <w:rFonts w:ascii="Times New Roman" w:eastAsia="Times New Roman" w:hAnsi="Times New Roman" w:cs="Times New Roman"/>
+          <w:sz w:val="24"/>
+          <w:szCs w:val="24"/>
+          <w:rtl/>
+          <w:lang w:bidi="he-IL"/>
+        </w:rPr>
+      </w:pPr>
+    </w:p>
+    <w:p>
+      <w:pPr>
+        <w:pStyle w:val="NoSpacing"/>
+        <w:bidi/>
+        <w:rPr>
+          <w:rFonts w:ascii="Times New Roman" w:eastAsia="Times New Roman" w:hAnsi="Times New Roman" w:cs="Times New Roman"/>
+          <w:sz w:val="24"/>
+          <w:szCs w:val="24"/>
+          <w:rtl/>
+          <w:lang w:bidi="he-IL"/>
+        </w:rPr>
+      </w:pPr>
+    </w:p>
+    <w:p>
+      <w:pPr>
+        <w:pStyle w:val="NoSpacing"/>
+        <w:bidi/>
+        <w:rPr>
+          <w:rFonts w:ascii="Times New Roman" w:eastAsia="Times New Roman" w:hAnsi="Times New Roman" w:cs="Times New Roman"/>
+          <w:sz w:val="24"/>
+          <w:szCs w:val="24"/>
+          <w:rtl/>
+          <w:lang w:bidi="he-IL"/>
+        </w:rPr>
+      </w:pPr>
+    </w:p>
+    <w:p>
+      <w:pPr>
+        <w:pStyle w:val="NoSpacing"/>
+        <w:bidi/>
+        <w:rPr>
+          <w:rFonts w:ascii="Times New Roman" w:eastAsia="Times New Roman" w:hAnsi="Times New Roman" w:cs="Times New Roman"/>
+          <w:sz w:val="24"/>
+          <w:szCs w:val="24"/>
+          <w:rtl/>
+          <w:lang w:bidi="he-IL"/>
+        </w:rPr>
+      </w:pPr>
+    </w:p>
+    <w:p>
+      <w:pPr>
+        <w:pStyle w:val="NoSpacing"/>
+        <w:bidi/>
+        <w:rPr>
+          <w:rFonts w:ascii="Times New Roman" w:eastAsia="Times New Roman" w:hAnsi="Times New Roman" w:cs="Times New Roman"/>
+          <w:sz w:val="24"/>
+          <w:szCs w:val="24"/>
+          <w:rtl/>
+          <w:lang w:bidi="he-IL"/>
+        </w:rPr>
+      </w:pPr>
+    </w:p>
+    <w:p>
+      <w:pPr>
+        <w:pStyle w:val="NoSpacing"/>
+        <w:bidi/>
+        <w:rPr>
+          <w:rFonts w:ascii="Times New Roman" w:eastAsia="Times New Roman" w:hAnsi="Times New Roman" w:cs="Times New Roman"/>
+          <w:sz w:val="24"/>
+          <w:szCs w:val="24"/>
+          <w:rtl/>
+          <w:lang w:bidi="he-IL"/>
+        </w:rPr>
+      </w:pPr>
+    </w:p>
+    <w:p>
+      <w:pPr>
+        <w:pStyle w:val="NoSpacing"/>
+        <w:bidi/>
+        <w:rPr>
+          <w:rFonts w:ascii="Times New Roman" w:eastAsia="Times New Roman" w:hAnsi="Times New Roman" w:cs="Times New Roman"/>
+          <w:sz w:val="24"/>
+          <w:szCs w:val="24"/>
+          <w:rtl/>
+          <w:lang w:bidi="he-IL"/>
+        </w:rPr>
+      </w:pPr>
+    </w:p>
+    <w:p>
+      <w:pPr>
+        <w:pStyle w:val="NoSpacing"/>
+        <w:bidi/>
+        <w:rPr>
+          <w:rFonts w:ascii="Times New Roman" w:eastAsia="Times New Roman" w:hAnsi="Times New Roman" w:cs="Times New Roman"/>
+          <w:sz w:val="24"/>
+          <w:szCs w:val="24"/>
+          <w:rtl/>
+          <w:lang w:bidi="he-IL"/>
+        </w:rPr>
+      </w:pPr>
+    </w:p>
+    <w:p>
+      <w:pPr>
+        <w:pStyle w:val="NoSpacing"/>
+        <w:bidi/>
+        <w:rPr>
+          <w:rFonts w:ascii="Times New Roman" w:eastAsia="Times New Roman" w:hAnsi="Times New Roman" w:cs="Times New Roman"/>
+          <w:sz w:val="24"/>
+          <w:szCs w:val="24"/>
+          <w:rtl/>
+          <w:lang w:bidi="he-IL"/>
+        </w:rPr>
+      </w:pPr>
+    </w:p>
+    <w:p>
+      <w:pPr>
+        <w:pStyle w:val="NoSpacing"/>
+        <w:bidi/>
+        <w:rPr>
+          <w:rFonts w:ascii="Times New Roman" w:eastAsia="Times New Roman" w:hAnsi="Times New Roman" w:cs="Times New Roman"/>
+          <w:sz w:val="24"/>
+          <w:szCs w:val="24"/>
+          <w:rtl/>
+          <w:lang w:bidi="he-IL"/>
+        </w:rPr>
+      </w:pPr>
+    </w:p>
+    <w:p>
+      <w:pPr>
+        <w:pStyle w:val="NoSpacing"/>
+        <w:bidi/>
+        <w:rPr>
+          <w:rFonts w:ascii="Times New Roman" w:eastAsia="Times New Roman" w:hAnsi="Times New Roman" w:cs="Times New Roman"/>
+          <w:sz w:val="24"/>
+          <w:szCs w:val="24"/>
+          <w:rtl/>
+          <w:lang w:bidi="he-IL"/>
+        </w:rPr>
+      </w:pPr>
+    </w:p>
+    <w:p>
+      <w:pPr>
+        <w:pStyle w:val="NoSpacing"/>
+        <w:bidi/>
+        <w:rPr>
+          <w:rFonts w:ascii="Times New Roman" w:eastAsia="Times New Roman" w:hAnsi="Times New Roman" w:cs="Times New Roman"/>
+          <w:sz w:val="24"/>
+          <w:szCs w:val="24"/>
+          <w:rtl/>
+          <w:lang w:bidi="he-IL"/>
+        </w:rPr>
+      </w:pPr>
+    </w:p>
+    <w:p>
+      <w:pPr>
+        <w:pStyle w:val="NoSpacing"/>
+        <w:bidi/>
+        <w:rPr>
+          <w:rFonts w:ascii="Times New Roman" w:eastAsia="Times New Roman" w:hAnsi="Times New Roman" w:cs="Times New Roman"/>
+          <w:sz w:val="24"/>
+          <w:szCs w:val="24"/>
+          <w:rtl/>
+          <w:lang w:bidi="he-IL"/>
+        </w:rPr>
+      </w:pPr>
+    </w:p>
+    <w:p>
+      <w:pPr>
+        <w:pStyle w:val="NoSpacing"/>
+        <w:bidi/>
+        <w:rPr>
+          <w:rFonts w:ascii="Times New Roman" w:eastAsia="Times New Roman" w:hAnsi="Times New Roman" w:cs="Times New Roman"/>
+          <w:sz w:val="24"/>
+          <w:szCs w:val="24"/>
           <w:lang w:bidi="he-IL"/>
         </w:rPr>
       </w:pPr>
@@ -2402,11 +2634,299 @@
       <w:pPr>
         <w:pStyle w:val="NoSpacing"/>
         <w:bidi/>
-        <w:rPr>
-          <w:rtl/>
-          <w:lang w:bidi="he-IL"/>
-        </w:rPr>
-      </w:pPr>
+        <w:jc w:val="center"/>
+        <w:rPr>
+          <w:b/>
+          <w:bCs/>
+          <w:sz w:val="28"/>
+          <w:szCs w:val="28"/>
+          <w:u w:val="single"/>
+          <w:rtl/>
+          <w:lang w:bidi="he-IL"/>
+        </w:rPr>
+      </w:pPr>
+      <w:r>
+        <w:rPr>
+          <w:rFonts w:hint="cs"/>
+          <w:b/>
+          <w:bCs/>
+          <w:sz w:val="28"/>
+          <w:szCs w:val="28"/>
+          <w:u w:val="single"/>
+          <w:rtl/>
+          <w:lang w:bidi="he-IL"/>
+        </w:rPr>
+        <w:t>שאילתת</w:t>
+      </w:r>
+      <w:r>
+        <w:rPr>
+          <w:b/>
+          <w:bCs/>
+          <w:sz w:val="28"/>
+          <w:szCs w:val="28"/>
+          <w:u w:val="single"/>
+          <w:lang w:bidi="he-IL"/>
+        </w:rPr>
+        <w:t xml:space="preserve">Delete </w:t>
+      </w:r>
+      <w:r>
+        <w:rPr>
+          <w:rFonts w:hint="cs"/>
+          <w:b/>
+          <w:bCs/>
+          <w:sz w:val="28"/>
+          <w:szCs w:val="28"/>
+          <w:u w:val="single"/>
+          <w:rtl/>
+          <w:lang w:bidi="he-IL"/>
+        </w:rPr>
+        <w:t xml:space="preserve"> מס'</w:t>
+      </w:r>
+      <w:r>
+        <w:rPr>
+          <w:rFonts w:hint="cs"/>
+          <w:b/>
+          <w:bCs/>
+          <w:sz w:val="28"/>
+          <w:szCs w:val="28"/>
+          <w:u w:val="single"/>
+          <w:rtl/>
+          <w:lang w:bidi="he-IL"/>
+        </w:rPr>
+        <w:t xml:space="preserve"> 2 -</w:t>
+      </w:r>
+    </w:p>
+    <w:p>
+      <w:pPr>
+        <w:pStyle w:val="NoSpacing"/>
+        <w:bidi/>
+        <w:rPr>
+          <w:b/>
+          <w:bCs/>
+          <w:rtl/>
+          <w:lang w:bidi="he-IL"/>
+        </w:rPr>
+      </w:pPr>
+      <w:r>
+        <w:rPr>
+          <w:rFonts w:hint="cs"/>
+          <w:b/>
+          <w:bCs/>
+          <w:rtl/>
+          <w:lang w:bidi="he-IL"/>
+        </w:rPr>
+        <w:t>מטרת השאילתה -</w:t>
+      </w:r>
+    </w:p>
+    <w:p>
+      <w:pPr>
+        <w:pStyle w:val="NoSpacing"/>
+        <w:bidi/>
+        <w:rPr>
+          <w:rFonts w:asciiTheme="minorBidi" w:eastAsia="Times New Roman" w:hAnsiTheme="minorBidi" w:hint="cs"/>
+          <w:sz w:val="24"/>
+          <w:szCs w:val="24"/>
+          <w:rtl/>
+          <w:lang w:bidi="he-IL"/>
+        </w:rPr>
+      </w:pPr>
+      <w:r>
+        <w:rPr>
+          <w:rFonts w:hint="cs"/>
+          <w:rtl/>
+          <w:lang w:bidi="he-IL"/>
+        </w:rPr>
+        <w:t>מאחר ויש</w:t>
+      </w:r>
+      <w:r>
+        <w:rPr>
+          <w:rFonts w:hint="cs"/>
+          <w:b/>
+          <w:bCs/>
+          <w:rtl/>
+          <w:lang w:bidi="he-IL"/>
+        </w:rPr>
+        <w:t xml:space="preserve"> </w:t>
+      </w:r>
+      <w:r>
+        <w:rPr>
+          <w:rFonts w:hint="cs"/>
+          <w:rtl/>
+          <w:lang w:bidi="he-IL"/>
+        </w:rPr>
+        <w:t>עובדת שהחליטה לעזוב את העבודה אז היינו צריכים למחוק את כל קורסי ההכשרות שהיא מלמדת.</w:t>
+      </w:r>
+      <w:r>
+        <w:rPr>
+          <w:rtl/>
+          <w:lang w:bidi="he-IL"/>
+        </w:rPr>
+        <w:br/>
+      </w:r>
+      <w:r>
+        <w:rPr>
+          <w:rFonts w:hint="cs"/>
+          <w:rtl/>
+          <w:lang w:bidi="he-IL"/>
+        </w:rPr>
+        <w:t xml:space="preserve">אבל נתקלתי בבעיה שאם אני רוצה למחוק את ההכשרות אז זה לא נותן לי כי יש עובדים שרשומים להכשרה בטבלת </w:t>
+      </w:r>
+      <w:r>
+        <w:t xml:space="preserve"> </w:t>
+      </w:r>
+      <w:r>
+        <w:rPr>
+          <w:lang w:bidi="he-IL"/>
+        </w:rPr>
+        <w:t>employeetraining</w:t>
+      </w:r>
+      <w:r>
+        <w:rPr>
+          <w:lang w:bidi="he-IL"/>
+        </w:rPr>
+        <w:t xml:space="preserve"> </w:t>
+      </w:r>
+      <w:r>
+        <w:rPr>
+          <w:rFonts w:hint="cs"/>
+          <w:rtl/>
+          <w:lang w:bidi="he-IL"/>
+        </w:rPr>
+        <w:t>בגלל שהבטלה יורשת מטבלת ההכשרות אז זה לא נותן למחוק את הטבלה המורישה לפני הטבלה היורשת.</w:t>
+      </w:r>
+      <w:r>
+        <w:rPr>
+          <w:rtl/>
+          <w:lang w:bidi="he-IL"/>
+        </w:rPr>
+        <w:br/>
+      </w:r>
+      <w:r>
+        <w:rPr>
+          <w:rFonts w:hint="cs"/>
+          <w:rtl/>
+          <w:lang w:bidi="he-IL"/>
+        </w:rPr>
+        <w:t xml:space="preserve">לכן עשיתי תי שאילתות </w:t>
+      </w:r>
+      <w:r>
+        <w:rPr>
+          <w:lang w:bidi="he-IL"/>
+        </w:rPr>
+        <w:t>DELET</w:t>
+      </w:r>
+      <w:r>
+        <w:rPr>
+          <w:rFonts w:hint="cs"/>
+          <w:rtl/>
+          <w:lang w:bidi="he-IL"/>
+        </w:rPr>
+        <w:t xml:space="preserve"> אשר הראשןנה מוחקת את כל הנתונים על העובדים שרשומים להכשרות שהעובדת שעוזבת מעבירה. </w:t>
+      </w:r>
+      <w:r>
+        <w:rPr>
+          <w:rtl/>
+          <w:lang w:bidi="he-IL"/>
+        </w:rPr>
+        <w:br/>
+      </w:r>
+      <w:r>
+        <w:rPr>
+          <w:rFonts w:hint="cs"/>
+          <w:rtl/>
+          <w:lang w:bidi="he-IL"/>
+        </w:rPr>
+        <w:t>והשאילתה השניה מוחקת את כל ההכשרות עצמן.</w:t>
+      </w:r>
+    </w:p>
+    <w:p>
+      <w:pPr>
+        <w:pStyle w:val="NoSpacing"/>
+        <w:bidi/>
+        <w:rPr>
+          <w:rFonts w:asciiTheme="minorBidi" w:eastAsia="Times New Roman" w:hAnsiTheme="minorBidi"/>
+          <w:b/>
+          <w:bCs/>
+          <w:sz w:val="24"/>
+          <w:szCs w:val="24"/>
+          <w:rtl/>
+          <w:lang w:bidi="he-IL"/>
+        </w:rPr>
+      </w:pPr>
+      <w:r>
+        <w:rPr>
+          <w:rFonts w:asciiTheme="minorBidi" w:eastAsia="Times New Roman" w:hAnsiTheme="minorBidi" w:hint="cs"/>
+          <w:b/>
+          <w:bCs/>
+          <w:sz w:val="24"/>
+          <w:szCs w:val="24"/>
+          <w:rtl/>
+          <w:lang w:bidi="he-IL"/>
+        </w:rPr>
+        <w:t xml:space="preserve">צילום השאילתה </w:t>
+      </w:r>
+      <w:r>
+        <w:rPr>
+          <w:rFonts w:asciiTheme="minorBidi" w:eastAsia="Times New Roman" w:hAnsiTheme="minorBidi"/>
+          <w:b/>
+          <w:bCs/>
+          <w:sz w:val="24"/>
+          <w:szCs w:val="24"/>
+          <w:rtl/>
+          <w:lang w:bidi="he-IL"/>
+        </w:rPr>
+        <w:t>–</w:t>
+      </w:r>
+    </w:p>
+    <w:p>
+      <w:pPr>
+        <w:pStyle w:val="NoSpacing"/>
+        <w:bidi/>
+        <w:rPr>
+          <w:rFonts w:hint="cs"/>
+          <w:rtl/>
+          <w:lang w:bidi="he-IL"/>
+        </w:rPr>
+      </w:pPr>
+    </w:p>
+    <w:p>
+      <w:r>
+        <w:drawing>
+          <wp:inline distT="0" distB="0" distL="0" distR="0" wp14:anchorId="2DE403DE" wp14:editId="1CCAAEB2">
+            <wp:extent cx="5731510" cy="4516159"/>
+            <wp:effectExtent l="0" t="0" r="2540" b="0"/>
+            <wp:docPr id="275121074" name="Picture 1"/>
+            <wp:cNvGraphicFramePr>
+              <a:graphicFrameLocks xmlns:a="http://schemas.openxmlformats.org/drawingml/2006/main" noChangeAspect="1"/>
+            </wp:cNvGraphicFramePr>
+            <a:graphic xmlns:a="http://schemas.openxmlformats.org/drawingml/2006/main">
+              <a:graphicData uri="http://schemas.openxmlformats.org/drawingml/2006/picture">
+                <pic:pic xmlns:pic="http://schemas.openxmlformats.org/drawingml/2006/picture">
+                  <pic:nvPicPr>
+                    <pic:cNvPr id="275121074" name=""/>
+                    <pic:cNvPicPr/>
+                  </pic:nvPicPr>
+                  <pic:blipFill>
+                    <a:blip r:embed="rId11"/>
+                    <a:stretch>
+                      <a:fillRect/>
+                    </a:stretch>
+                  </pic:blipFill>
+                  <pic:spPr>
+                    <a:xfrm>
+                      <a:off x="0" y="0"/>
+                      <a:ext cx="5733609" cy="4517813"/>
+                    </a:xfrm>
+                    <a:prstGeom prst="rect">
+                      <a:avLst/>
+                    </a:prstGeom>
+                  </pic:spPr>
+                </pic:pic>
+              </a:graphicData>
+            </a:graphic>
+          </wp:inline>
+        </w:drawing>
+      </w:r>
     </w:p>
     <w:p/>
     <w:p/>
@@ -2417,6 +2937,22 @@
     <w:p/>
     <w:p/>
     <w:p/>
+    <w:p/>
+    <w:p/>
+    <w:p/>
+    <w:p/>
+    <w:p/>
+    <w:p/>
+    <w:p/>
+    <w:p/>
+    <w:p/>
+    <w:p/>
+    <w:p/>
+    <w:p/>
+    <w:p/>
+    <w:p/>
+    <w:p/>
+    <w:p/>
     <w:p>
       <w:pPr>
         <w:jc w:val="center"/>
@@ -3447,6 +3983,7 @@
         <w:rPr>
           <w:lang w:bidi="he-IL"/>
         </w:rPr>
+        <w:lastRenderedPageBreak/>
         <w:drawing>
           <wp:inline distT="0" distB="0" distL="0" distR="0" wp14:anchorId="6ECDE66D" wp14:editId="1212800A">
             <wp:extent cx="5731510" cy="4657090"/>
@@ -3463,7 +4000,7 @@
                     <pic:cNvPicPr/>
                   </pic:nvPicPr>
                   <pic:blipFill>
-                    <a:blip r:embed="rId11"/>
+                    <a:blip r:embed="rId12"/>
                     <a:stretch>
                       <a:fillRect/>
                     </a:stretch>
@@ -3566,123 +4103,123 @@
           <w:u w:val="single"/>
           <w:rtl/>
         </w:rPr>
+        <w:t>שאילתה מס</w:t>
+      </w:r>
+      <w:r>
+        <w:rPr>
+          <w:rFonts w:hint="cs"/>
+          <w:b/>
+          <w:bCs/>
+          <w:u w:val="single"/>
+          <w:rtl/>
+        </w:rPr>
+        <w:t xml:space="preserve">' 2  </w:t>
+      </w:r>
+      <w:r>
+        <w:rPr>
+          <w:rFonts w:hint="cs"/>
+          <w:b/>
+          <w:bCs/>
+          <w:rtl/>
+        </w:rPr>
+        <w:t xml:space="preserve"> </w:t>
+      </w:r>
+      <w:r>
+        <w:rPr>
+          <w:b/>
+          <w:bCs/>
+          <w:rtl/>
+        </w:rPr>
+        <w:t>–</w:t>
+      </w:r>
+    </w:p>
+    <w:p>
+      <w:pPr>
+        <w:pStyle w:val="NoSpacing"/>
+        <w:jc w:val="right"/>
+        <w:rPr>
+          <w:lang w:bidi="he-IL"/>
+        </w:rPr>
+      </w:pPr>
+      <w:r>
+        <w:rPr>
+          <w:rFonts w:hint="cs"/>
+          <w:b/>
+          <w:bCs/>
+          <w:rtl/>
+        </w:rPr>
+        <w:t>מטרת השאילתה:</w:t>
+      </w:r>
+      <w:r>
+        <w:rPr>
+          <w:rtl/>
+        </w:rPr>
+        <w:br/>
+      </w:r>
+      <w:r>
+        <w:rPr>
+          <w:rFonts w:hint="cs"/>
+          <w:rtl/>
+          <w:lang w:bidi="he-IL"/>
+        </w:rPr>
+        <w:t>השאילתה מאפשרת למשתמש לבחור קורס מסויים מבין קורסי ההכשרות שהמלון מעביר לעובדים ואז לראות את מספר העובדים מכל רמת הכשרה שמשתתפים בקורס.</w:t>
+      </w:r>
+      <w:r>
+        <w:rPr>
+          <w:rtl/>
+          <w:lang w:bidi="he-IL"/>
+        </w:rPr>
+        <w:br/>
+      </w:r>
+      <w:r>
+        <w:rPr>
+          <w:rFonts w:hint="cs"/>
+          <w:rtl/>
+          <w:lang w:bidi="he-IL"/>
+        </w:rPr>
+        <w:t>השאילתה נותנת לנו מידע חיוני כדי להתכונן לקורס מבחינת כמה אנשים נרשמו ואז להתכונן מבחינת מקום כיסאות כיבוד וכו'.</w:t>
+      </w:r>
+    </w:p>
+    <w:p>
+      <w:pPr>
+        <w:pStyle w:val="NoSpacing"/>
+        <w:jc w:val="right"/>
+        <w:rPr>
+          <w:rtl/>
+        </w:rPr>
+      </w:pPr>
+      <w:r>
+        <w:rPr>
+          <w:rFonts w:hint="cs"/>
+          <w:b/>
+          <w:bCs/>
+          <w:rtl/>
+        </w:rPr>
+        <w:t>צילום השאילתה</w:t>
+      </w:r>
+      <w:r>
+        <w:rPr>
+          <w:rFonts w:hint="cs"/>
+          <w:b/>
+          <w:bCs/>
+          <w:rtl/>
+        </w:rPr>
+        <w:t>:</w:t>
+      </w:r>
+    </w:p>
+    <w:p>
+      <w:pPr>
+        <w:pStyle w:val="NoSpacing"/>
+        <w:jc w:val="right"/>
+        <w:rPr>
+          <w:rtl/>
+        </w:rPr>
+      </w:pPr>
+      <w:r>
+        <w:rPr>
+          <w:noProof/>
+        </w:rPr>
         <w:lastRenderedPageBreak/>
-        <w:t>שאילתה מס</w:t>
-      </w:r>
-      <w:r>
-        <w:rPr>
-          <w:rFonts w:hint="cs"/>
-          <w:b/>
-          <w:bCs/>
-          <w:u w:val="single"/>
-          <w:rtl/>
-        </w:rPr>
-        <w:t xml:space="preserve">' 2  </w:t>
-      </w:r>
-      <w:r>
-        <w:rPr>
-          <w:rFonts w:hint="cs"/>
-          <w:b/>
-          <w:bCs/>
-          <w:rtl/>
-        </w:rPr>
-        <w:t xml:space="preserve"> </w:t>
-      </w:r>
-      <w:r>
-        <w:rPr>
-          <w:b/>
-          <w:bCs/>
-          <w:rtl/>
-        </w:rPr>
-        <w:t>–</w:t>
-      </w:r>
-    </w:p>
-    <w:p>
-      <w:pPr>
-        <w:pStyle w:val="NoSpacing"/>
-        <w:jc w:val="right"/>
-        <w:rPr>
-          <w:lang w:bidi="he-IL"/>
-        </w:rPr>
-      </w:pPr>
-      <w:r>
-        <w:rPr>
-          <w:rFonts w:hint="cs"/>
-          <w:b/>
-          <w:bCs/>
-          <w:rtl/>
-        </w:rPr>
-        <w:t>מטרת השאילתה:</w:t>
-      </w:r>
-      <w:r>
-        <w:rPr>
-          <w:rtl/>
-        </w:rPr>
-        <w:br/>
-      </w:r>
-      <w:r>
-        <w:rPr>
-          <w:rFonts w:hint="cs"/>
-          <w:rtl/>
-          <w:lang w:bidi="he-IL"/>
-        </w:rPr>
-        <w:t>השאילתה מאפשרת למשתמש לבחור קורס מסויים מבין קורסי ההכשרות שהמלון מעביר לעובדים ואז לראות את מספר העובדים מכל רמת הכשרה שמשתתפים בקורס.</w:t>
-      </w:r>
-      <w:r>
-        <w:rPr>
-          <w:rtl/>
-          <w:lang w:bidi="he-IL"/>
-        </w:rPr>
-        <w:br/>
-      </w:r>
-      <w:r>
-        <w:rPr>
-          <w:rFonts w:hint="cs"/>
-          <w:rtl/>
-          <w:lang w:bidi="he-IL"/>
-        </w:rPr>
-        <w:t>השאילתה נותנת לנו מידע חיוני כדי להתכונן לקורס מבחינת כמה אנשים נרשמו ואז להתכונן מבחינת מקום כיסאות כיבוד וכו'.</w:t>
-      </w:r>
-    </w:p>
-    <w:p>
-      <w:pPr>
-        <w:pStyle w:val="NoSpacing"/>
-        <w:jc w:val="right"/>
-        <w:rPr>
-          <w:rtl/>
-        </w:rPr>
-      </w:pPr>
-      <w:r>
-        <w:rPr>
-          <w:rFonts w:hint="cs"/>
-          <w:b/>
-          <w:bCs/>
-          <w:rtl/>
-        </w:rPr>
-        <w:t>צילום השאילתה</w:t>
-      </w:r>
-      <w:r>
-        <w:rPr>
-          <w:rFonts w:hint="cs"/>
-          <w:b/>
-          <w:bCs/>
-          <w:rtl/>
-        </w:rPr>
-        <w:t>:</w:t>
-      </w:r>
-    </w:p>
-    <w:p>
-      <w:pPr>
-        <w:pStyle w:val="NoSpacing"/>
-        <w:jc w:val="right"/>
-        <w:rPr>
-          <w:rtl/>
-        </w:rPr>
-      </w:pPr>
-      <w:r>
-        <w:rPr>
-          <w:noProof/>
-        </w:rPr>
         <w:drawing>
           <wp:inline distT="0" distB="0" distL="0" distR="0" wp14:anchorId="000DA3CA" wp14:editId="7E26069D">
             <wp:extent cx="5731510" cy="2451100"/>
@@ -3699,7 +4236,7 @@
                     <pic:cNvPicPr/>
                   </pic:nvPicPr>
                   <pic:blipFill>
-                    <a:blip r:embed="rId12"/>
+                    <a:blip r:embed="rId13"/>
                     <a:stretch>
                       <a:fillRect/>
                     </a:stretch>
@@ -3721,9 +4258,9 @@
       </w:r>
     </w:p>
     <w:sectPr>
-      <w:headerReference w:type="default" r:id="rId13"/>
-      <w:footerReference w:type="default" r:id="rId14"/>
-      <w:footerReference w:type="first" r:id="rId15"/>
+      <w:headerReference w:type="default" r:id="rId14"/>
+      <w:footerReference w:type="default" r:id="rId15"/>
+      <w:footerReference w:type="first" r:id="rId16"/>
       <w:pgSz w:w="11906" w:h="16838"/>
       <w:pgMar w:top="1440" w:right="1440" w:bottom="1440" w:left="1440" w:header="708" w:footer="708" w:gutter="0"/>
       <w:pgNumType w:start="0"/>
@@ -4390,7 +4927,7 @@
   <w:style w:type="paragraph" w:default="1" w:styleId="Normal">
     <w:name w:val="Normal"/>
     <w:qFormat/>
-    <w:rsid w:val="00274E83"/>
+    <w:rsid w:val="00C07C85"/>
   </w:style>
   <w:style w:type="paragraph" w:styleId="Heading1">
     <w:name w:val="heading 1"/>

</xml_diff>

<commit_message>
Added thh before and after for the first delete quary - meir
</commit_message>
<xml_diff>
--- a/DBProject 332461854 214736688/שלב ב/שלב ב' - מאיר.docx
+++ b/DBProject 332461854 214736688/שלב ב/שלב ב' - מאיר.docx
@@ -2344,6 +2344,7 @@
           <w:rFonts w:ascii="Times New Roman" w:eastAsia="Times New Roman" w:hAnsi="Times New Roman" w:cs="Times New Roman"/>
           <w:sz w:val="24"/>
           <w:szCs w:val="24"/>
+          <w:rtl/>
           <w:lang w:bidi="he-IL"/>
         </w:rPr>
       </w:pPr>
@@ -2356,6 +2357,7 @@
           <w:rFonts w:ascii="Times New Roman" w:eastAsia="Times New Roman" w:hAnsi="Times New Roman" w:cs="Times New Roman"/>
           <w:sz w:val="24"/>
           <w:szCs w:val="24"/>
+          <w:rtl/>
           <w:lang w:bidi="he-IL"/>
         </w:rPr>
       </w:pPr>
@@ -2368,6 +2370,7 @@
           <w:rFonts w:ascii="Times New Roman" w:eastAsia="Times New Roman" w:hAnsi="Times New Roman" w:cs="Times New Roman"/>
           <w:sz w:val="24"/>
           <w:szCs w:val="24"/>
+          <w:rtl/>
           <w:lang w:bidi="he-IL"/>
         </w:rPr>
       </w:pPr>
@@ -2601,7 +2604,6 @@
           <w:rFonts w:ascii="Times New Roman" w:eastAsia="Times New Roman" w:hAnsi="Times New Roman" w:cs="Times New Roman"/>
           <w:sz w:val="24"/>
           <w:szCs w:val="24"/>
-          <w:rtl/>
           <w:lang w:bidi="he-IL"/>
         </w:rPr>
       </w:pPr>
@@ -2612,18 +2614,478 @@
         <w:bidi/>
         <w:rPr>
           <w:rFonts w:ascii="Times New Roman" w:eastAsia="Times New Roman" w:hAnsi="Times New Roman" w:cs="Times New Roman"/>
-          <w:sz w:val="24"/>
-          <w:szCs w:val="24"/>
-          <w:lang w:bidi="he-IL"/>
-        </w:rPr>
-      </w:pPr>
-    </w:p>
-    <w:p>
-      <w:pPr>
-        <w:pStyle w:val="NoSpacing"/>
-        <w:bidi/>
+          <w:b/>
+          <w:bCs/>
+          <w:sz w:val="24"/>
+          <w:szCs w:val="24"/>
+          <w:rtl/>
+          <w:lang w:bidi="he-IL"/>
+        </w:rPr>
+      </w:pPr>
+      <w:r>
         <w:rPr>
           <w:rFonts w:ascii="Times New Roman" w:eastAsia="Times New Roman" w:hAnsi="Times New Roman" w:cs="Times New Roman" w:hint="cs"/>
+          <w:b/>
+          <w:bCs/>
+          <w:sz w:val="24"/>
+          <w:szCs w:val="24"/>
+          <w:rtl/>
+          <w:lang w:bidi="he-IL"/>
+        </w:rPr>
+        <w:lastRenderedPageBreak/>
+        <w:t xml:space="preserve">צילום בסיס הנתונים לפני הרצת השאילתה </w:t>
+      </w:r>
+      <w:r>
+        <w:rPr>
+          <w:rFonts w:ascii="Times New Roman" w:eastAsia="Times New Roman" w:hAnsi="Times New Roman" w:cs="Times New Roman"/>
+          <w:b/>
+          <w:bCs/>
+          <w:sz w:val="24"/>
+          <w:szCs w:val="24"/>
+          <w:rtl/>
+          <w:lang w:bidi="he-IL"/>
+        </w:rPr>
+        <w:t>–</w:t>
+      </w:r>
+    </w:p>
+    <w:p>
+      <w:pPr>
+        <w:pStyle w:val="NoSpacing"/>
+        <w:bidi/>
+        <w:rPr>
+          <w:rFonts w:ascii="Times New Roman" w:eastAsia="Times New Roman" w:hAnsi="Times New Roman" w:cs="Times New Roman" w:hint="cs"/>
+          <w:b/>
+          <w:bCs/>
+          <w:sz w:val="24"/>
+          <w:szCs w:val="24"/>
+          <w:lang w:bidi="he-IL"/>
+        </w:rPr>
+      </w:pPr>
+      <w:r>
+        <w:rPr>
+          <w:rFonts w:ascii="Times New Roman" w:eastAsia="Times New Roman" w:hAnsi="Times New Roman" w:cs="Times New Roman"/>
+          <w:b/>
+          <w:bCs/>
+          <w:sz w:val="24"/>
+          <w:szCs w:val="24"/>
+          <w:rtl/>
+          <w:lang w:bidi="he-IL"/>
+        </w:rPr>
+        <w:drawing>
+          <wp:anchor distT="0" distB="0" distL="114300" distR="114300" simplePos="0" relativeHeight="251658240" behindDoc="0" locked="0" layoutInCell="1" allowOverlap="1" wp14:anchorId="184E17BD" wp14:editId="21939AFB">
+            <wp:simplePos x="0" y="0"/>
+            <wp:positionH relativeFrom="margin">
+              <wp:align>left</wp:align>
+            </wp:positionH>
+            <wp:positionV relativeFrom="paragraph">
+              <wp:posOffset>0</wp:posOffset>
+            </wp:positionV>
+            <wp:extent cx="5731510" cy="3040380"/>
+            <wp:effectExtent l="0" t="0" r="2540" b="7620"/>
+            <wp:wrapTopAndBottom/>
+            <wp:docPr id="1991785378" name="Picture 1" descr="A screenshot of a computer&#10;&#10;Description automatically generated"/>
+            <wp:cNvGraphicFramePr>
+              <a:graphicFrameLocks xmlns:a="http://schemas.openxmlformats.org/drawingml/2006/main" noChangeAspect="1"/>
+            </wp:cNvGraphicFramePr>
+            <a:graphic xmlns:a="http://schemas.openxmlformats.org/drawingml/2006/main">
+              <a:graphicData uri="http://schemas.openxmlformats.org/drawingml/2006/picture">
+                <pic:pic xmlns:pic="http://schemas.openxmlformats.org/drawingml/2006/picture">
+                  <pic:nvPicPr>
+                    <pic:cNvPr id="1991785378" name="Picture 1" descr="A screenshot of a computer&#10;&#10;Description automatically generated"/>
+                    <pic:cNvPicPr/>
+                  </pic:nvPicPr>
+                  <pic:blipFill>
+                    <a:blip r:embed="rId11">
+                      <a:extLst>
+                        <a:ext uri="{28A0092B-C50C-407E-A947-70E740481C1C}">
+                          <a14:useLocalDpi xmlns:a14="http://schemas.microsoft.com/office/drawing/2010/main" val="0"/>
+                        </a:ext>
+                      </a:extLst>
+                    </a:blip>
+                    <a:stretch>
+                      <a:fillRect/>
+                    </a:stretch>
+                  </pic:blipFill>
+                  <pic:spPr>
+                    <a:xfrm>
+                      <a:off x="0" y="0"/>
+                      <a:ext cx="5731510" cy="3040380"/>
+                    </a:xfrm>
+                    <a:prstGeom prst="rect">
+                      <a:avLst/>
+                    </a:prstGeom>
+                  </pic:spPr>
+                </pic:pic>
+              </a:graphicData>
+            </a:graphic>
+            <wp14:sizeRelV relativeFrom="margin">
+              <wp14:pctHeight>0</wp14:pctHeight>
+            </wp14:sizeRelV>
+          </wp:anchor>
+        </w:drawing>
+      </w:r>
+    </w:p>
+    <w:p>
+      <w:pPr>
+        <w:pStyle w:val="NoSpacing"/>
+        <w:bidi/>
+        <w:rPr>
+          <w:rFonts w:ascii="Times New Roman" w:eastAsia="Times New Roman" w:hAnsi="Times New Roman" w:cs="Times New Roman"/>
+          <w:b/>
+          <w:bCs/>
+          <w:sz w:val="24"/>
+          <w:szCs w:val="24"/>
+          <w:rtl/>
+          <w:lang w:bidi="he-IL"/>
+        </w:rPr>
+      </w:pPr>
+      <w:r>
+        <w:rPr>
+          <w:rFonts w:ascii="Times New Roman" w:eastAsia="Times New Roman" w:hAnsi="Times New Roman" w:cs="Times New Roman" w:hint="cs"/>
+          <w:b/>
+          <w:bCs/>
+          <w:sz w:val="24"/>
+          <w:szCs w:val="24"/>
+          <w:rtl/>
+          <w:lang w:bidi="he-IL"/>
+        </w:rPr>
+        <w:t xml:space="preserve">צילום בסיס הנתונים אחרי הרצת השאילתה </w:t>
+      </w:r>
+      <w:r>
+        <w:rPr>
+          <w:rFonts w:ascii="Times New Roman" w:eastAsia="Times New Roman" w:hAnsi="Times New Roman" w:cs="Times New Roman"/>
+          <w:b/>
+          <w:bCs/>
+          <w:sz w:val="24"/>
+          <w:szCs w:val="24"/>
+          <w:rtl/>
+          <w:lang w:bidi="he-IL"/>
+        </w:rPr>
+        <w:t>–</w:t>
+      </w:r>
+    </w:p>
+    <w:p>
+      <w:pPr>
+        <w:pStyle w:val="NoSpacing"/>
+        <w:bidi/>
+        <w:rPr>
+          <w:rFonts w:ascii="Times New Roman" w:eastAsia="Times New Roman" w:hAnsi="Times New Roman" w:cs="Times New Roman"/>
+          <w:b/>
+          <w:bCs/>
+          <w:sz w:val="24"/>
+          <w:szCs w:val="24"/>
+          <w:lang w:bidi="he-IL"/>
+        </w:rPr>
+      </w:pPr>
+      <w:r>
+        <w:rPr>
+          <w:rFonts w:ascii="Times New Roman" w:eastAsia="Times New Roman" w:hAnsi="Times New Roman" w:cs="Times New Roman"/>
+          <w:b/>
+          <w:bCs/>
+          <w:sz w:val="24"/>
+          <w:szCs w:val="24"/>
+          <w:rtl/>
+          <w:lang w:bidi="he-IL"/>
+        </w:rPr>
+        <w:drawing>
+          <wp:inline distT="0" distB="0" distL="0" distR="0" wp14:anchorId="3CB93906" wp14:editId="63838EA6">
+            <wp:extent cx="5731510" cy="3196590"/>
+            <wp:effectExtent l="0" t="0" r="2540" b="3810"/>
+            <wp:docPr id="851394831" name="Picture 1"/>
+            <wp:cNvGraphicFramePr>
+              <a:graphicFrameLocks xmlns:a="http://schemas.openxmlformats.org/drawingml/2006/main" noChangeAspect="1"/>
+            </wp:cNvGraphicFramePr>
+            <a:graphic xmlns:a="http://schemas.openxmlformats.org/drawingml/2006/main">
+              <a:graphicData uri="http://schemas.openxmlformats.org/drawingml/2006/picture">
+                <pic:pic xmlns:pic="http://schemas.openxmlformats.org/drawingml/2006/picture">
+                  <pic:nvPicPr>
+                    <pic:cNvPr id="851394831" name=""/>
+                    <pic:cNvPicPr/>
+                  </pic:nvPicPr>
+                  <pic:blipFill>
+                    <a:blip r:embed="rId12"/>
+                    <a:stretch>
+                      <a:fillRect/>
+                    </a:stretch>
+                  </pic:blipFill>
+                  <pic:spPr>
+                    <a:xfrm>
+                      <a:off x="0" y="0"/>
+                      <a:ext cx="5731510" cy="3196590"/>
+                    </a:xfrm>
+                    <a:prstGeom prst="rect">
+                      <a:avLst/>
+                    </a:prstGeom>
+                  </pic:spPr>
+                </pic:pic>
+              </a:graphicData>
+            </a:graphic>
+          </wp:inline>
+        </w:drawing>
+      </w:r>
+    </w:p>
+    <w:p>
+      <w:pPr>
+        <w:pStyle w:val="NoSpacing"/>
+        <w:bidi/>
+        <w:rPr>
+          <w:rFonts w:ascii="Times New Roman" w:eastAsia="Times New Roman" w:hAnsi="Times New Roman" w:cs="Times New Roman"/>
+          <w:sz w:val="24"/>
+          <w:szCs w:val="24"/>
+          <w:rtl/>
+          <w:lang w:bidi="he-IL"/>
+        </w:rPr>
+      </w:pPr>
+    </w:p>
+    <w:p>
+      <w:pPr>
+        <w:pStyle w:val="NoSpacing"/>
+        <w:bidi/>
+        <w:rPr>
+          <w:rFonts w:ascii="Times New Roman" w:eastAsia="Times New Roman" w:hAnsi="Times New Roman" w:cs="Times New Roman"/>
+          <w:sz w:val="24"/>
+          <w:szCs w:val="24"/>
+          <w:rtl/>
+          <w:lang w:bidi="he-IL"/>
+        </w:rPr>
+      </w:pPr>
+      <w:r>
+        <w:rPr>
+          <w:rFonts w:ascii="Times New Roman" w:eastAsia="Times New Roman" w:hAnsi="Times New Roman" w:cs="Times New Roman" w:hint="cs"/>
+          <w:sz w:val="24"/>
+          <w:szCs w:val="24"/>
+          <w:rtl/>
+          <w:lang w:bidi="he-IL"/>
+        </w:rPr>
+        <w:t>כמו שאפשר לראות זו אותה שאילתה ואין שום ערכים.</w:t>
+      </w:r>
+    </w:p>
+    <w:p>
+      <w:pPr>
+        <w:pStyle w:val="NoSpacing"/>
+        <w:bidi/>
+        <w:rPr>
+          <w:rFonts w:ascii="Times New Roman" w:eastAsia="Times New Roman" w:hAnsi="Times New Roman" w:cs="Times New Roman"/>
+          <w:sz w:val="24"/>
+          <w:szCs w:val="24"/>
+          <w:rtl/>
+          <w:lang w:bidi="he-IL"/>
+        </w:rPr>
+      </w:pPr>
+    </w:p>
+    <w:p>
+      <w:pPr>
+        <w:pStyle w:val="NoSpacing"/>
+        <w:bidi/>
+        <w:rPr>
+          <w:rFonts w:ascii="Times New Roman" w:eastAsia="Times New Roman" w:hAnsi="Times New Roman" w:cs="Times New Roman"/>
+          <w:sz w:val="24"/>
+          <w:szCs w:val="24"/>
+          <w:rtl/>
+          <w:lang w:bidi="he-IL"/>
+        </w:rPr>
+      </w:pPr>
+    </w:p>
+    <w:p>
+      <w:pPr>
+        <w:pStyle w:val="NoSpacing"/>
+        <w:bidi/>
+        <w:rPr>
+          <w:rFonts w:ascii="Times New Roman" w:eastAsia="Times New Roman" w:hAnsi="Times New Roman" w:cs="Times New Roman"/>
+          <w:sz w:val="24"/>
+          <w:szCs w:val="24"/>
+          <w:rtl/>
+          <w:lang w:bidi="he-IL"/>
+        </w:rPr>
+      </w:pPr>
+    </w:p>
+    <w:p>
+      <w:pPr>
+        <w:pStyle w:val="NoSpacing"/>
+        <w:bidi/>
+        <w:rPr>
+          <w:rFonts w:ascii="Times New Roman" w:eastAsia="Times New Roman" w:hAnsi="Times New Roman" w:cs="Times New Roman"/>
+          <w:sz w:val="24"/>
+          <w:szCs w:val="24"/>
+          <w:rtl/>
+          <w:lang w:bidi="he-IL"/>
+        </w:rPr>
+      </w:pPr>
+    </w:p>
+    <w:p>
+      <w:pPr>
+        <w:pStyle w:val="NoSpacing"/>
+        <w:bidi/>
+        <w:rPr>
+          <w:rFonts w:ascii="Times New Roman" w:eastAsia="Times New Roman" w:hAnsi="Times New Roman" w:cs="Times New Roman"/>
+          <w:sz w:val="24"/>
+          <w:szCs w:val="24"/>
+          <w:rtl/>
+          <w:lang w:bidi="he-IL"/>
+        </w:rPr>
+      </w:pPr>
+    </w:p>
+    <w:p>
+      <w:pPr>
+        <w:pStyle w:val="NoSpacing"/>
+        <w:bidi/>
+        <w:rPr>
+          <w:rFonts w:ascii="Times New Roman" w:eastAsia="Times New Roman" w:hAnsi="Times New Roman" w:cs="Times New Roman"/>
+          <w:sz w:val="24"/>
+          <w:szCs w:val="24"/>
+          <w:rtl/>
+          <w:lang w:bidi="he-IL"/>
+        </w:rPr>
+      </w:pPr>
+    </w:p>
+    <w:p>
+      <w:pPr>
+        <w:pStyle w:val="NoSpacing"/>
+        <w:bidi/>
+        <w:rPr>
+          <w:rFonts w:ascii="Times New Roman" w:eastAsia="Times New Roman" w:hAnsi="Times New Roman" w:cs="Times New Roman"/>
+          <w:sz w:val="24"/>
+          <w:szCs w:val="24"/>
+          <w:rtl/>
+          <w:lang w:bidi="he-IL"/>
+        </w:rPr>
+      </w:pPr>
+    </w:p>
+    <w:p>
+      <w:pPr>
+        <w:pStyle w:val="NoSpacing"/>
+        <w:bidi/>
+        <w:rPr>
+          <w:rFonts w:ascii="Times New Roman" w:eastAsia="Times New Roman" w:hAnsi="Times New Roman" w:cs="Times New Roman"/>
+          <w:sz w:val="24"/>
+          <w:szCs w:val="24"/>
+          <w:rtl/>
+          <w:lang w:bidi="he-IL"/>
+        </w:rPr>
+      </w:pPr>
+    </w:p>
+    <w:p>
+      <w:pPr>
+        <w:pStyle w:val="NoSpacing"/>
+        <w:bidi/>
+        <w:rPr>
+          <w:rFonts w:ascii="Times New Roman" w:eastAsia="Times New Roman" w:hAnsi="Times New Roman" w:cs="Times New Roman"/>
+          <w:sz w:val="24"/>
+          <w:szCs w:val="24"/>
+          <w:rtl/>
+          <w:lang w:bidi="he-IL"/>
+        </w:rPr>
+      </w:pPr>
+    </w:p>
+    <w:p>
+      <w:pPr>
+        <w:pStyle w:val="NoSpacing"/>
+        <w:bidi/>
+        <w:rPr>
+          <w:rFonts w:ascii="Times New Roman" w:eastAsia="Times New Roman" w:hAnsi="Times New Roman" w:cs="Times New Roman"/>
+          <w:sz w:val="24"/>
+          <w:szCs w:val="24"/>
+          <w:rtl/>
+          <w:lang w:bidi="he-IL"/>
+        </w:rPr>
+      </w:pPr>
+    </w:p>
+    <w:p>
+      <w:pPr>
+        <w:pStyle w:val="NoSpacing"/>
+        <w:bidi/>
+        <w:rPr>
+          <w:rFonts w:ascii="Times New Roman" w:eastAsia="Times New Roman" w:hAnsi="Times New Roman" w:cs="Times New Roman"/>
+          <w:sz w:val="24"/>
+          <w:szCs w:val="24"/>
+          <w:rtl/>
+          <w:lang w:bidi="he-IL"/>
+        </w:rPr>
+      </w:pPr>
+    </w:p>
+    <w:p>
+      <w:pPr>
+        <w:pStyle w:val="NoSpacing"/>
+        <w:bidi/>
+        <w:rPr>
+          <w:rFonts w:ascii="Times New Roman" w:eastAsia="Times New Roman" w:hAnsi="Times New Roman" w:cs="Times New Roman"/>
+          <w:sz w:val="24"/>
+          <w:szCs w:val="24"/>
+          <w:rtl/>
+          <w:lang w:bidi="he-IL"/>
+        </w:rPr>
+      </w:pPr>
+    </w:p>
+    <w:p>
+      <w:pPr>
+        <w:pStyle w:val="NoSpacing"/>
+        <w:bidi/>
+        <w:rPr>
+          <w:rFonts w:ascii="Times New Roman" w:eastAsia="Times New Roman" w:hAnsi="Times New Roman" w:cs="Times New Roman"/>
+          <w:sz w:val="24"/>
+          <w:szCs w:val="24"/>
+          <w:rtl/>
+          <w:lang w:bidi="he-IL"/>
+        </w:rPr>
+      </w:pPr>
+    </w:p>
+    <w:p>
+      <w:pPr>
+        <w:pStyle w:val="NoSpacing"/>
+        <w:bidi/>
+        <w:rPr>
+          <w:rFonts w:ascii="Times New Roman" w:eastAsia="Times New Roman" w:hAnsi="Times New Roman" w:cs="Times New Roman"/>
+          <w:sz w:val="24"/>
+          <w:szCs w:val="24"/>
+          <w:rtl/>
+          <w:lang w:bidi="he-IL"/>
+        </w:rPr>
+      </w:pPr>
+    </w:p>
+    <w:p>
+      <w:pPr>
+        <w:pStyle w:val="NoSpacing"/>
+        <w:bidi/>
+        <w:rPr>
+          <w:rFonts w:ascii="Times New Roman" w:eastAsia="Times New Roman" w:hAnsi="Times New Roman" w:cs="Times New Roman"/>
+          <w:sz w:val="24"/>
+          <w:szCs w:val="24"/>
+          <w:rtl/>
+          <w:lang w:bidi="he-IL"/>
+        </w:rPr>
+      </w:pPr>
+    </w:p>
+    <w:p>
+      <w:pPr>
+        <w:pStyle w:val="NoSpacing"/>
+        <w:bidi/>
+        <w:rPr>
+          <w:rFonts w:ascii="Times New Roman" w:eastAsia="Times New Roman" w:hAnsi="Times New Roman" w:cs="Times New Roman"/>
+          <w:sz w:val="24"/>
+          <w:szCs w:val="24"/>
+          <w:rtl/>
+          <w:lang w:bidi="he-IL"/>
+        </w:rPr>
+      </w:pPr>
+    </w:p>
+    <w:p>
+      <w:pPr>
+        <w:pStyle w:val="NoSpacing"/>
+        <w:bidi/>
+        <w:rPr>
+          <w:rFonts w:ascii="Times New Roman" w:eastAsia="Times New Roman" w:hAnsi="Times New Roman" w:cs="Times New Roman"/>
+          <w:sz w:val="24"/>
+          <w:szCs w:val="24"/>
+          <w:lang w:bidi="he-IL"/>
+        </w:rPr>
+      </w:pPr>
+    </w:p>
+    <w:p>
+      <w:pPr>
+        <w:pStyle w:val="NoSpacing"/>
+        <w:bidi/>
+        <w:rPr>
+          <w:rFonts w:ascii="Times New Roman" w:eastAsia="Times New Roman" w:hAnsi="Times New Roman" w:cs="Times New Roman"/>
           <w:sz w:val="24"/>
           <w:szCs w:val="24"/>
           <w:lang w:bidi="he-IL"/>
@@ -2723,126 +3185,149 @@
         <w:pStyle w:val="NoSpacing"/>
         <w:bidi/>
         <w:rPr>
+          <w:rFonts w:asciiTheme="minorBidi" w:eastAsia="Times New Roman" w:hAnsiTheme="minorBidi"/>
+          <w:sz w:val="24"/>
+          <w:szCs w:val="24"/>
+          <w:rtl/>
+          <w:lang w:bidi="he-IL"/>
+        </w:rPr>
+      </w:pPr>
+      <w:r>
+        <w:rPr>
+          <w:rFonts w:hint="cs"/>
+          <w:rtl/>
+          <w:lang w:bidi="he-IL"/>
+        </w:rPr>
+        <w:t>מאחר ויש</w:t>
+      </w:r>
+      <w:r>
+        <w:rPr>
+          <w:rFonts w:hint="cs"/>
+          <w:b/>
+          <w:bCs/>
+          <w:rtl/>
+          <w:lang w:bidi="he-IL"/>
+        </w:rPr>
+        <w:t xml:space="preserve"> </w:t>
+      </w:r>
+      <w:r>
+        <w:rPr>
+          <w:rFonts w:hint="cs"/>
+          <w:rtl/>
+          <w:lang w:bidi="he-IL"/>
+        </w:rPr>
+        <w:t>עובדת שהחליטה לעזוב את העבודה אז היינו צריכים למחוק את כל קורסי ההכשרות שהיא מלמדת.</w:t>
+      </w:r>
+      <w:r>
+        <w:rPr>
+          <w:rtl/>
+          <w:lang w:bidi="he-IL"/>
+        </w:rPr>
+        <w:br/>
+      </w:r>
+      <w:r>
+        <w:rPr>
+          <w:rFonts w:hint="cs"/>
+          <w:rtl/>
+          <w:lang w:bidi="he-IL"/>
+        </w:rPr>
+        <w:t xml:space="preserve">אבל נתקלתי בבעיה שאם אני רוצה למחוק את ההכשרות אז זה לא נותן לי כי יש עובדים שרשומים להכשרה בטבלת </w:t>
+      </w:r>
+      <w:r>
+        <w:t xml:space="preserve"> </w:t>
+      </w:r>
+      <w:r>
+        <w:rPr>
+          <w:lang w:bidi="he-IL"/>
+        </w:rPr>
+        <w:t>employeetraining</w:t>
+      </w:r>
+      <w:r>
+        <w:rPr>
+          <w:lang w:bidi="he-IL"/>
+        </w:rPr>
+        <w:t xml:space="preserve"> </w:t>
+      </w:r>
+      <w:r>
+        <w:rPr>
+          <w:rFonts w:hint="cs"/>
+          <w:rtl/>
+          <w:lang w:bidi="he-IL"/>
+        </w:rPr>
+        <w:t>בגלל שהבטלה יורשת מטבלת ההכשרות אז זה לא נותן למחוק את הטבלה המורישה לפני הטבלה היורשת.</w:t>
+      </w:r>
+      <w:r>
+        <w:rPr>
+          <w:rtl/>
+          <w:lang w:bidi="he-IL"/>
+        </w:rPr>
+        <w:br/>
+      </w:r>
+      <w:r>
+        <w:rPr>
+          <w:rFonts w:hint="cs"/>
+          <w:rtl/>
+          <w:lang w:bidi="he-IL"/>
+        </w:rPr>
+        <w:t xml:space="preserve">לכן עשיתי תי שאילתות </w:t>
+      </w:r>
+      <w:r>
+        <w:rPr>
+          <w:lang w:bidi="he-IL"/>
+        </w:rPr>
+        <w:t>DELET</w:t>
+      </w:r>
+      <w:r>
+        <w:rPr>
+          <w:rFonts w:hint="cs"/>
+          <w:rtl/>
+          <w:lang w:bidi="he-IL"/>
+        </w:rPr>
+        <w:t xml:space="preserve"> אשר הראשןנה מוחקת את כל הנתונים על העובדים שרשומים להכשרות שהעובדת שעוזבת מעבירה. </w:t>
+      </w:r>
+      <w:r>
+        <w:rPr>
+          <w:rtl/>
+          <w:lang w:bidi="he-IL"/>
+        </w:rPr>
+        <w:br/>
+      </w:r>
+      <w:r>
+        <w:rPr>
+          <w:rFonts w:hint="cs"/>
+          <w:rtl/>
+          <w:lang w:bidi="he-IL"/>
+        </w:rPr>
+        <w:t>והשאילתה השניה מוחקת את כל ההכשרות עצמן.</w:t>
+      </w:r>
+    </w:p>
+    <w:p>
+      <w:pPr>
+        <w:pStyle w:val="NoSpacing"/>
+        <w:bidi/>
+        <w:rPr>
+          <w:rFonts w:asciiTheme="minorBidi" w:eastAsia="Times New Roman" w:hAnsiTheme="minorBidi"/>
+          <w:b/>
+          <w:bCs/>
+          <w:sz w:val="24"/>
+          <w:szCs w:val="24"/>
+          <w:rtl/>
+          <w:lang w:bidi="he-IL"/>
+        </w:rPr>
+      </w:pPr>
+      <w:r>
+        <w:rPr>
           <w:rFonts w:asciiTheme="minorBidi" w:eastAsia="Times New Roman" w:hAnsiTheme="minorBidi" w:hint="cs"/>
-          <w:sz w:val="24"/>
-          <w:szCs w:val="24"/>
-          <w:rtl/>
-          <w:lang w:bidi="he-IL"/>
-        </w:rPr>
-      </w:pPr>
-      <w:r>
-        <w:rPr>
-          <w:rFonts w:hint="cs"/>
-          <w:rtl/>
-          <w:lang w:bidi="he-IL"/>
-        </w:rPr>
-        <w:t>מאחר ויש</w:t>
-      </w:r>
-      <w:r>
-        <w:rPr>
-          <w:rFonts w:hint="cs"/>
-          <w:b/>
-          <w:bCs/>
-          <w:rtl/>
-          <w:lang w:bidi="he-IL"/>
-        </w:rPr>
-        <w:t xml:space="preserve"> </w:t>
-      </w:r>
-      <w:r>
-        <w:rPr>
-          <w:rFonts w:hint="cs"/>
-          <w:rtl/>
-          <w:lang w:bidi="he-IL"/>
-        </w:rPr>
-        <w:t>עובדת שהחליטה לעזוב את העבודה אז היינו צריכים למחוק את כל קורסי ההכשרות שהיא מלמדת.</w:t>
-      </w:r>
-      <w:r>
-        <w:rPr>
-          <w:rtl/>
-          <w:lang w:bidi="he-IL"/>
-        </w:rPr>
-        <w:br/>
-      </w:r>
-      <w:r>
-        <w:rPr>
-          <w:rFonts w:hint="cs"/>
-          <w:rtl/>
-          <w:lang w:bidi="he-IL"/>
-        </w:rPr>
-        <w:t xml:space="preserve">אבל נתקלתי בבעיה שאם אני רוצה למחוק את ההכשרות אז זה לא נותן לי כי יש עובדים שרשומים להכשרה בטבלת </w:t>
-      </w:r>
-      <w:r>
-        <w:t xml:space="preserve"> </w:t>
-      </w:r>
-      <w:r>
-        <w:rPr>
-          <w:lang w:bidi="he-IL"/>
-        </w:rPr>
-        <w:t>employeetraining</w:t>
-      </w:r>
-      <w:r>
-        <w:rPr>
-          <w:lang w:bidi="he-IL"/>
-        </w:rPr>
-        <w:t xml:space="preserve"> </w:t>
-      </w:r>
-      <w:r>
-        <w:rPr>
-          <w:rFonts w:hint="cs"/>
-          <w:rtl/>
-          <w:lang w:bidi="he-IL"/>
-        </w:rPr>
-        <w:t>בגלל שהבטלה יורשת מטבלת ההכשרות אז זה לא נותן למחוק את הטבלה המורישה לפני הטבלה היורשת.</w:t>
-      </w:r>
-      <w:r>
-        <w:rPr>
-          <w:rtl/>
-          <w:lang w:bidi="he-IL"/>
-        </w:rPr>
-        <w:br/>
-      </w:r>
-      <w:r>
-        <w:rPr>
-          <w:rFonts w:hint="cs"/>
-          <w:rtl/>
-          <w:lang w:bidi="he-IL"/>
-        </w:rPr>
-        <w:t xml:space="preserve">לכן עשיתי תי שאילתות </w:t>
-      </w:r>
-      <w:r>
-        <w:rPr>
-          <w:lang w:bidi="he-IL"/>
-        </w:rPr>
-        <w:t>DELET</w:t>
-      </w:r>
-      <w:r>
-        <w:rPr>
-          <w:rFonts w:hint="cs"/>
-          <w:rtl/>
-          <w:lang w:bidi="he-IL"/>
-        </w:rPr>
-        <w:t xml:space="preserve"> אשר הראשןנה מוחקת את כל הנתונים על העובדים שרשומים להכשרות שהעובדת שעוזבת מעבירה. </w:t>
-      </w:r>
-      <w:r>
-        <w:rPr>
-          <w:rtl/>
-          <w:lang w:bidi="he-IL"/>
-        </w:rPr>
-        <w:br/>
-      </w:r>
-      <w:r>
-        <w:rPr>
-          <w:rFonts w:hint="cs"/>
-          <w:rtl/>
-          <w:lang w:bidi="he-IL"/>
-        </w:rPr>
-        <w:t>והשאילתה השניה מוחקת את כל ההכשרות עצמן.</w:t>
-      </w:r>
-    </w:p>
-    <w:p>
-      <w:pPr>
-        <w:pStyle w:val="NoSpacing"/>
-        <w:bidi/>
+          <w:b/>
+          <w:bCs/>
+          <w:sz w:val="24"/>
+          <w:szCs w:val="24"/>
+          <w:rtl/>
+          <w:lang w:bidi="he-IL"/>
+        </w:rPr>
+        <w:t xml:space="preserve">צילום השאילתה </w:t>
+      </w:r>
+      <w:r>
         <w:rPr>
           <w:rFonts w:asciiTheme="minorBidi" w:eastAsia="Times New Roman" w:hAnsiTheme="minorBidi"/>
           <w:b/>
@@ -2852,29 +3337,6 @@
           <w:rtl/>
           <w:lang w:bidi="he-IL"/>
         </w:rPr>
-      </w:pPr>
-      <w:r>
-        <w:rPr>
-          <w:rFonts w:asciiTheme="minorBidi" w:eastAsia="Times New Roman" w:hAnsiTheme="minorBidi" w:hint="cs"/>
-          <w:b/>
-          <w:bCs/>
-          <w:sz w:val="24"/>
-          <w:szCs w:val="24"/>
-          <w:rtl/>
-          <w:lang w:bidi="he-IL"/>
-        </w:rPr>
-        <w:t xml:space="preserve">צילום השאילתה </w:t>
-      </w:r>
-      <w:r>
-        <w:rPr>
-          <w:rFonts w:asciiTheme="minorBidi" w:eastAsia="Times New Roman" w:hAnsiTheme="minorBidi"/>
-          <w:b/>
-          <w:bCs/>
-          <w:sz w:val="24"/>
-          <w:szCs w:val="24"/>
-          <w:rtl/>
-          <w:lang w:bidi="he-IL"/>
-        </w:rPr>
         <w:t>–</w:t>
       </w:r>
     </w:p>
@@ -2883,14 +3345,16 @@
         <w:pStyle w:val="NoSpacing"/>
         <w:bidi/>
         <w:rPr>
-          <w:rFonts w:hint="cs"/>
-          <w:rtl/>
-          <w:lang w:bidi="he-IL"/>
-        </w:rPr>
-      </w:pPr>
-    </w:p>
-    <w:p>
-      <w:r>
+          <w:rtl/>
+          <w:lang w:bidi="he-IL"/>
+        </w:rPr>
+      </w:pPr>
+    </w:p>
+    <w:p>
+      <w:r>
+        <w:rPr>
+          <w:noProof/>
+        </w:rPr>
         <w:drawing>
           <wp:inline distT="0" distB="0" distL="0" distR="0" wp14:anchorId="2DE403DE" wp14:editId="1CCAAEB2">
             <wp:extent cx="5731510" cy="4516159"/>
@@ -2907,7 +3371,7 @@
                     <pic:cNvPicPr/>
                   </pic:nvPicPr>
                   <pic:blipFill>
-                    <a:blip r:embed="rId11"/>
+                    <a:blip r:embed="rId13"/>
                     <a:stretch>
                       <a:fillRect/>
                     </a:stretch>
@@ -3933,15 +4397,7 @@
           <w:rtl/>
           <w:lang w:bidi="he-IL"/>
         </w:rPr>
-        <w:t>הארגון</w:t>
-      </w:r>
-      <w:r>
-        <w:rPr>
-          <w:rFonts w:cs="Arial" w:hint="cs"/>
-          <w:rtl/>
-          <w:lang w:bidi="he-IL"/>
-        </w:rPr>
-        <w:t>.</w:t>
+        <w:t>הארגון.</w:t>
       </w:r>
     </w:p>
     <w:p>
@@ -3959,6 +4415,7 @@
           <w:bCs/>
           <w:rtl/>
         </w:rPr>
+        <w:lastRenderedPageBreak/>
         <w:t>צילום השאילתה</w:t>
       </w:r>
       <w:r>
@@ -3981,9 +4438,9 @@
       </w:pPr>
       <w:r>
         <w:rPr>
-          <w:lang w:bidi="he-IL"/>
-        </w:rPr>
-        <w:lastRenderedPageBreak/>
+          <w:noProof/>
+          <w:lang w:bidi="he-IL"/>
+        </w:rPr>
         <w:drawing>
           <wp:inline distT="0" distB="0" distL="0" distR="0" wp14:anchorId="6ECDE66D" wp14:editId="1212800A">
             <wp:extent cx="5731510" cy="4657090"/>
@@ -4000,7 +4457,7 @@
                     <pic:cNvPicPr/>
                   </pic:nvPicPr>
                   <pic:blipFill>
-                    <a:blip r:embed="rId12"/>
+                    <a:blip r:embed="rId14"/>
                     <a:stretch>
                       <a:fillRect/>
                     </a:stretch>
@@ -4236,7 +4693,7 @@
                     <pic:cNvPicPr/>
                   </pic:nvPicPr>
                   <pic:blipFill>
-                    <a:blip r:embed="rId13"/>
+                    <a:blip r:embed="rId15"/>
                     <a:stretch>
                       <a:fillRect/>
                     </a:stretch>
@@ -4258,9 +4715,9 @@
       </w:r>
     </w:p>
     <w:sectPr>
-      <w:headerReference w:type="default" r:id="rId14"/>
-      <w:footerReference w:type="default" r:id="rId15"/>
-      <w:footerReference w:type="first" r:id="rId16"/>
+      <w:headerReference w:type="default" r:id="rId16"/>
+      <w:footerReference w:type="default" r:id="rId17"/>
+      <w:footerReference w:type="first" r:id="rId18"/>
       <w:pgSz w:w="11906" w:h="16838"/>
       <w:pgMar w:top="1440" w:right="1440" w:bottom="1440" w:left="1440" w:header="708" w:footer="708" w:gutter="0"/>
       <w:pgNumType w:start="0"/>

</xml_diff>

<commit_message>
Added the before and after for the secend delete quary - meir
</commit_message>
<xml_diff>
--- a/DBProject 332461854 214736688/שלב ב/שלב ב' - מאיר.docx
+++ b/DBProject 332461854 214736688/שלב ב/שלב ב' - מאיר.docx
@@ -2203,6 +2203,7 @@
         </w:rPr>
         <w:t xml:space="preserve">מטרת השאילתה היא לנקות את טבלת </w:t>
       </w:r>
+      <w:proofErr w:type="spellStart"/>
       <w:r>
         <w:rPr>
           <w:rFonts w:asciiTheme="minorBidi" w:eastAsia="Times New Roman" w:hAnsiTheme="minorBidi"/>
@@ -2212,6 +2213,7 @@
         </w:rPr>
         <w:t>leaverequest</w:t>
       </w:r>
+      <w:proofErr w:type="spellEnd"/>
       <w:r>
         <w:rPr>
           <w:rFonts w:asciiTheme="minorBidi" w:eastAsia="Times New Roman" w:hAnsiTheme="minorBidi"/>
@@ -2845,7 +2847,6 @@
           <w:rFonts w:ascii="Times New Roman" w:eastAsia="Times New Roman" w:hAnsi="Times New Roman" w:cs="Times New Roman"/>
           <w:sz w:val="24"/>
           <w:szCs w:val="24"/>
-          <w:rtl/>
           <w:lang w:bidi="he-IL"/>
         </w:rPr>
       </w:pPr>
@@ -2969,10 +2970,22 @@
         <w:pStyle w:val="NoSpacing"/>
         <w:bidi/>
         <w:rPr>
+          <w:rFonts w:ascii="Times New Roman" w:eastAsia="Times New Roman" w:hAnsi="Times New Roman" w:cs="Times New Roman" w:hint="cs"/>
+          <w:sz w:val="24"/>
+          <w:szCs w:val="24"/>
+          <w:rtl/>
+          <w:lang w:bidi="he-IL"/>
+        </w:rPr>
+      </w:pPr>
+    </w:p>
+    <w:p>
+      <w:pPr>
+        <w:pStyle w:val="NoSpacing"/>
+        <w:bidi/>
+        <w:rPr>
           <w:rFonts w:ascii="Times New Roman" w:eastAsia="Times New Roman" w:hAnsi="Times New Roman" w:cs="Times New Roman"/>
           <w:sz w:val="24"/>
           <w:szCs w:val="24"/>
-          <w:rtl/>
           <w:lang w:bidi="he-IL"/>
         </w:rPr>
       </w:pPr>
@@ -2985,109 +2998,6 @@
           <w:rFonts w:ascii="Times New Roman" w:eastAsia="Times New Roman" w:hAnsi="Times New Roman" w:cs="Times New Roman"/>
           <w:sz w:val="24"/>
           <w:szCs w:val="24"/>
-          <w:rtl/>
-          <w:lang w:bidi="he-IL"/>
-        </w:rPr>
-      </w:pPr>
-    </w:p>
-    <w:p>
-      <w:pPr>
-        <w:pStyle w:val="NoSpacing"/>
-        <w:bidi/>
-        <w:rPr>
-          <w:rFonts w:ascii="Times New Roman" w:eastAsia="Times New Roman" w:hAnsi="Times New Roman" w:cs="Times New Roman"/>
-          <w:sz w:val="24"/>
-          <w:szCs w:val="24"/>
-          <w:rtl/>
-          <w:lang w:bidi="he-IL"/>
-        </w:rPr>
-      </w:pPr>
-    </w:p>
-    <w:p>
-      <w:pPr>
-        <w:pStyle w:val="NoSpacing"/>
-        <w:bidi/>
-        <w:rPr>
-          <w:rFonts w:ascii="Times New Roman" w:eastAsia="Times New Roman" w:hAnsi="Times New Roman" w:cs="Times New Roman"/>
-          <w:sz w:val="24"/>
-          <w:szCs w:val="24"/>
-          <w:rtl/>
-          <w:lang w:bidi="he-IL"/>
-        </w:rPr>
-      </w:pPr>
-    </w:p>
-    <w:p>
-      <w:pPr>
-        <w:pStyle w:val="NoSpacing"/>
-        <w:bidi/>
-        <w:rPr>
-          <w:rFonts w:ascii="Times New Roman" w:eastAsia="Times New Roman" w:hAnsi="Times New Roman" w:cs="Times New Roman"/>
-          <w:sz w:val="24"/>
-          <w:szCs w:val="24"/>
-          <w:rtl/>
-          <w:lang w:bidi="he-IL"/>
-        </w:rPr>
-      </w:pPr>
-    </w:p>
-    <w:p>
-      <w:pPr>
-        <w:pStyle w:val="NoSpacing"/>
-        <w:bidi/>
-        <w:rPr>
-          <w:rFonts w:ascii="Times New Roman" w:eastAsia="Times New Roman" w:hAnsi="Times New Roman" w:cs="Times New Roman"/>
-          <w:sz w:val="24"/>
-          <w:szCs w:val="24"/>
-          <w:rtl/>
-          <w:lang w:bidi="he-IL"/>
-        </w:rPr>
-      </w:pPr>
-    </w:p>
-    <w:p>
-      <w:pPr>
-        <w:pStyle w:val="NoSpacing"/>
-        <w:bidi/>
-        <w:rPr>
-          <w:rFonts w:ascii="Times New Roman" w:eastAsia="Times New Roman" w:hAnsi="Times New Roman" w:cs="Times New Roman"/>
-          <w:sz w:val="24"/>
-          <w:szCs w:val="24"/>
-          <w:rtl/>
-          <w:lang w:bidi="he-IL"/>
-        </w:rPr>
-      </w:pPr>
-    </w:p>
-    <w:p>
-      <w:pPr>
-        <w:pStyle w:val="NoSpacing"/>
-        <w:bidi/>
-        <w:rPr>
-          <w:rFonts w:ascii="Times New Roman" w:eastAsia="Times New Roman" w:hAnsi="Times New Roman" w:cs="Times New Roman"/>
-          <w:sz w:val="24"/>
-          <w:szCs w:val="24"/>
-          <w:rtl/>
-          <w:lang w:bidi="he-IL"/>
-        </w:rPr>
-      </w:pPr>
-    </w:p>
-    <w:p>
-      <w:pPr>
-        <w:pStyle w:val="NoSpacing"/>
-        <w:bidi/>
-        <w:rPr>
-          <w:rFonts w:ascii="Times New Roman" w:eastAsia="Times New Roman" w:hAnsi="Times New Roman" w:cs="Times New Roman"/>
-          <w:sz w:val="24"/>
-          <w:szCs w:val="24"/>
-          <w:lang w:bidi="he-IL"/>
-        </w:rPr>
-      </w:pPr>
-    </w:p>
-    <w:p>
-      <w:pPr>
-        <w:pStyle w:val="NoSpacing"/>
-        <w:bidi/>
-        <w:rPr>
-          <w:rFonts w:ascii="Times New Roman" w:eastAsia="Times New Roman" w:hAnsi="Times New Roman" w:cs="Times New Roman"/>
-          <w:sz w:val="24"/>
-          <w:szCs w:val="24"/>
           <w:lang w:bidi="he-IL"/>
         </w:rPr>
       </w:pPr>
@@ -3236,12 +3146,14 @@
       <w:r>
         <w:t xml:space="preserve"> </w:t>
       </w:r>
+      <w:proofErr w:type="spellStart"/>
       <w:r>
         <w:rPr>
           <w:lang w:bidi="he-IL"/>
         </w:rPr>
         <w:t>employeetraining</w:t>
       </w:r>
+      <w:proofErr w:type="spellEnd"/>
       <w:r>
         <w:rPr>
           <w:lang w:bidi="he-IL"/>
@@ -3398,25 +3310,167 @@
     <w:p/>
     <w:p/>
     <w:p/>
-    <w:p/>
-    <w:p/>
-    <w:p/>
-    <w:p/>
-    <w:p/>
-    <w:p/>
-    <w:p/>
-    <w:p/>
-    <w:p/>
-    <w:p/>
-    <w:p/>
-    <w:p/>
-    <w:p/>
-    <w:p/>
-    <w:p/>
-    <w:p/>
-    <w:p/>
-    <w:p/>
-    <w:p/>
+    <w:p>
+      <w:pPr>
+        <w:jc w:val="right"/>
+        <w:rPr>
+          <w:rFonts w:hint="cs"/>
+          <w:rtl/>
+        </w:rPr>
+      </w:pPr>
+      <w:r>
+        <w:rPr>
+          <w:rFonts w:hint="cs"/>
+          <w:b/>
+          <w:bCs/>
+          <w:rtl/>
+        </w:rPr>
+        <w:lastRenderedPageBreak/>
+        <w:t>צילום בסיס הנתונים לפני מחיקת הנתונים -</w:t>
+      </w:r>
+      <w:r>
+        <w:rPr>
+          <w:b/>
+          <w:bCs/>
+          <w:rtl/>
+        </w:rPr>
+        <w:br/>
+      </w:r>
+      <w:r>
+        <w:drawing>
+          <wp:inline distT="0" distB="0" distL="0" distR="0" wp14:anchorId="323185AA" wp14:editId="0D47A93A">
+            <wp:extent cx="5731510" cy="4305300"/>
+            <wp:effectExtent l="0" t="0" r="2540" b="0"/>
+            <wp:docPr id="1263639079" name="Picture 1"/>
+            <wp:cNvGraphicFramePr>
+              <a:graphicFrameLocks xmlns:a="http://schemas.openxmlformats.org/drawingml/2006/main" noChangeAspect="1"/>
+            </wp:cNvGraphicFramePr>
+            <a:graphic xmlns:a="http://schemas.openxmlformats.org/drawingml/2006/main">
+              <a:graphicData uri="http://schemas.openxmlformats.org/drawingml/2006/picture">
+                <pic:pic xmlns:pic="http://schemas.openxmlformats.org/drawingml/2006/picture">
+                  <pic:nvPicPr>
+                    <pic:cNvPr id="1263639079" name=""/>
+                    <pic:cNvPicPr/>
+                  </pic:nvPicPr>
+                  <pic:blipFill>
+                    <a:blip r:embed="rId14"/>
+                    <a:stretch>
+                      <a:fillRect/>
+                    </a:stretch>
+                  </pic:blipFill>
+                  <pic:spPr>
+                    <a:xfrm>
+                      <a:off x="0" y="0"/>
+                      <a:ext cx="5731510" cy="4305300"/>
+                    </a:xfrm>
+                    <a:prstGeom prst="rect">
+                      <a:avLst/>
+                    </a:prstGeom>
+                  </pic:spPr>
+                </pic:pic>
+              </a:graphicData>
+            </a:graphic>
+          </wp:inline>
+        </w:drawing>
+      </w:r>
+    </w:p>
+    <w:p>
+      <w:pPr>
+        <w:pStyle w:val="NoSpacing"/>
+        <w:jc w:val="right"/>
+        <w:rPr>
+          <w:b/>
+          <w:bCs/>
+          <w:rtl/>
+          <w:lang w:bidi="he-IL"/>
+        </w:rPr>
+      </w:pPr>
+      <w:r>
+        <w:rPr>
+          <w:rFonts w:hint="cs"/>
+          <w:b/>
+          <w:bCs/>
+          <w:rtl/>
+        </w:rPr>
+        <w:t xml:space="preserve">צילום בסיס הנתונים אחרי הרצת השאילתה </w:t>
+      </w:r>
+      <w:r>
+        <w:rPr>
+          <w:b/>
+          <w:bCs/>
+          <w:rtl/>
+          <w:lang w:bidi="he-IL"/>
+        </w:rPr>
+        <w:t>–</w:t>
+      </w:r>
+    </w:p>
+    <w:p>
+      <w:pPr>
+        <w:pStyle w:val="NoSpacing"/>
+        <w:jc w:val="right"/>
+        <w:rPr>
+          <w:rtl/>
+        </w:rPr>
+      </w:pPr>
+      <w:r>
+        <w:drawing>
+          <wp:inline distT="0" distB="0" distL="0" distR="0" wp14:anchorId="5E5C9AE1" wp14:editId="1FB7A202">
+            <wp:extent cx="5731510" cy="3543300"/>
+            <wp:effectExtent l="0" t="0" r="2540" b="0"/>
+            <wp:docPr id="1907031984" name="Picture 1"/>
+            <wp:cNvGraphicFramePr>
+              <a:graphicFrameLocks xmlns:a="http://schemas.openxmlformats.org/drawingml/2006/main" noChangeAspect="1"/>
+            </wp:cNvGraphicFramePr>
+            <a:graphic xmlns:a="http://schemas.openxmlformats.org/drawingml/2006/main">
+              <a:graphicData uri="http://schemas.openxmlformats.org/drawingml/2006/picture">
+                <pic:pic xmlns:pic="http://schemas.openxmlformats.org/drawingml/2006/picture">
+                  <pic:nvPicPr>
+                    <pic:cNvPr id="1907031984" name=""/>
+                    <pic:cNvPicPr/>
+                  </pic:nvPicPr>
+                  <pic:blipFill>
+                    <a:blip r:embed="rId15"/>
+                    <a:stretch>
+                      <a:fillRect/>
+                    </a:stretch>
+                  </pic:blipFill>
+                  <pic:spPr>
+                    <a:xfrm>
+                      <a:off x="0" y="0"/>
+                      <a:ext cx="5731510" cy="3543300"/>
+                    </a:xfrm>
+                    <a:prstGeom prst="rect">
+                      <a:avLst/>
+                    </a:prstGeom>
+                  </pic:spPr>
+                </pic:pic>
+              </a:graphicData>
+            </a:graphic>
+          </wp:inline>
+        </w:drawing>
+      </w:r>
+    </w:p>
+    <w:p>
+      <w:pPr>
+        <w:pStyle w:val="NoSpacing"/>
+        <w:rPr>
+          <w:rtl/>
+          <w:lang w:bidi="he-IL"/>
+        </w:rPr>
+      </w:pPr>
+    </w:p>
+    <w:p>
+      <w:pPr>
+        <w:jc w:val="right"/>
+      </w:pPr>
+      <w:r>
+        <w:rPr>
+          <w:rFonts w:hint="cs"/>
+          <w:rtl/>
+        </w:rPr>
+        <w:t>כמו שניתן לראות זו אותה השאילתה ואין שום נתונים.</w:t>
+      </w:r>
+    </w:p>
     <w:p>
       <w:pPr>
         <w:jc w:val="center"/>
@@ -3439,6 +3493,7 @@
           <w:u w:val="single"/>
           <w:rtl/>
         </w:rPr>
+        <w:lastRenderedPageBreak/>
         <w:t xml:space="preserve">שאילתות עם פרמטרים </w:t>
       </w:r>
     </w:p>
@@ -4415,7 +4470,6 @@
           <w:bCs/>
           <w:rtl/>
         </w:rPr>
-        <w:lastRenderedPageBreak/>
         <w:t>צילום השאילתה</w:t>
       </w:r>
       <w:r>
@@ -4457,7 +4511,7 @@
                     <pic:cNvPicPr/>
                   </pic:nvPicPr>
                   <pic:blipFill>
-                    <a:blip r:embed="rId14"/>
+                    <a:blip r:embed="rId16"/>
                     <a:stretch>
                       <a:fillRect/>
                     </a:stretch>
@@ -4545,6 +4599,16 @@
     </w:p>
     <w:p>
       <w:pPr>
+        <w:pStyle w:val="NoSpacing"/>
+      </w:pPr>
+    </w:p>
+    <w:p>
+      <w:pPr>
+        <w:pStyle w:val="NoSpacing"/>
+      </w:pPr>
+    </w:p>
+    <w:p>
+      <w:pPr>
         <w:jc w:val="right"/>
         <w:rPr>
           <w:b/>
@@ -4560,6 +4624,7 @@
           <w:u w:val="single"/>
           <w:rtl/>
         </w:rPr>
+        <w:lastRenderedPageBreak/>
         <w:t>שאילתה מס</w:t>
       </w:r>
       <w:r>
@@ -4676,7 +4741,6 @@
         <w:rPr>
           <w:noProof/>
         </w:rPr>
-        <w:lastRenderedPageBreak/>
         <w:drawing>
           <wp:inline distT="0" distB="0" distL="0" distR="0" wp14:anchorId="000DA3CA" wp14:editId="7E26069D">
             <wp:extent cx="5731510" cy="2451100"/>
@@ -4693,7 +4757,7 @@
                     <pic:cNvPicPr/>
                   </pic:nvPicPr>
                   <pic:blipFill>
-                    <a:blip r:embed="rId15"/>
+                    <a:blip r:embed="rId17"/>
                     <a:stretch>
                       <a:fillRect/>
                     </a:stretch>
@@ -4715,9 +4779,9 @@
       </w:r>
     </w:p>
     <w:sectPr>
-      <w:headerReference w:type="default" r:id="rId16"/>
-      <w:footerReference w:type="default" r:id="rId17"/>
-      <w:footerReference w:type="first" r:id="rId18"/>
+      <w:headerReference w:type="default" r:id="rId18"/>
+      <w:footerReference w:type="default" r:id="rId19"/>
+      <w:footerReference w:type="first" r:id="rId20"/>
       <w:pgSz w:w="11906" w:h="16838"/>
       <w:pgMar w:top="1440" w:right="1440" w:bottom="1440" w:left="1440" w:header="708" w:footer="708" w:gutter="0"/>
       <w:pgNumType w:start="0"/>

</xml_diff>